<commit_message>
minor change references heading
</commit_message>
<xml_diff>
--- a/Situation-Report.docx
+++ b/Situation-Report.docx
@@ -127,11 +127,11 @@
       <w:r>
         <w:t xml:space="preserve"> </w:t>
       </w:r>
-      <w:bookmarkStart w:id="47f4d09b-0098-4f84-a38e-1a7dc21c40e3" w:name="tab:OverviewTable"/>
+      <w:bookmarkStart w:id="8d928175-7182-4606-840e-0d1252720f42" w:name="tab:OverviewTable"/>
       <w:r>
         <w:t xml:space="preserve">Overview Table</w:t>
       </w:r>
-      <w:bookmarkEnd w:id="47f4d09b-0098-4f84-a38e-1a7dc21c40e3"/>
+      <w:bookmarkEnd w:id="8d928175-7182-4606-840e-0d1252720f42"/>
     </w:p>
     <w:tbl xmlns:w="http://schemas.openxmlformats.org/wordprocessingml/2006/main" xmlns:r="http://schemas.openxmlformats.org/officeDocument/2006/relationships" xmlns:w14="http://schemas.microsoft.com/office/word/2010/wordml" xmlns:wp="http://schemas.openxmlformats.org/drawingml/2006/wordprocessingDrawing" xmlns:a="http://schemas.openxmlformats.org/drawingml/2006/main" xmlns:pic="http://schemas.openxmlformats.org/drawingml/2006/picture">
       <w:tblPr>
@@ -897,11 +897,11 @@
       <w:r>
         <w:t xml:space="preserve"> </w:t>
       </w:r>
-      <w:bookmarkStart w:id="507b0d91-9733-446d-abff-29ba2f135c0d" w:name="tab:StateLevelTable"/>
+      <w:bookmarkStart w:id="576f42c9-4200-4689-9143-46bd8005c6f8" w:name="tab:StateLevelTable"/>
       <w:r>
         <w:t xml:space="preserve">State Level Table</w:t>
       </w:r>
-      <w:bookmarkEnd w:id="507b0d91-9733-446d-abff-29ba2f135c0d"/>
+      <w:bookmarkEnd w:id="576f42c9-4200-4689-9143-46bd8005c6f8"/>
     </w:p>
     <w:tbl xmlns:w="http://schemas.openxmlformats.org/wordprocessingml/2006/main" xmlns:r="http://schemas.openxmlformats.org/officeDocument/2006/relationships" xmlns:w14="http://schemas.microsoft.com/office/word/2010/wordml" xmlns:wp="http://schemas.openxmlformats.org/drawingml/2006/wordprocessingDrawing" xmlns:a="http://schemas.openxmlformats.org/drawingml/2006/main" xmlns:pic="http://schemas.openxmlformats.org/drawingml/2006/picture">
       <w:tblPr>
@@ -6143,14 +6143,16 @@
     </w:p>
     <w:p>
       <w:pPr>
-        <w:pStyle w:val="BodyText"/>
+        <w:pStyle w:val="Heading1"/>
       </w:pPr>
-      <w:r>
-        <w:t xml:space="preserve">#References</w:t>
-      </w:r>
+      <w:bookmarkStart w:id="32" w:name="references"/>
+      <w:r>
+        <w:t xml:space="preserve">5	References</w:t>
+      </w:r>
+      <w:bookmarkEnd w:id="32"/>
     </w:p>
-    <w:bookmarkStart w:id="35" w:name="refs"/>
-    <w:bookmarkStart w:id="32" w:name="ref-lang1997income"/>
+    <w:bookmarkStart w:id="36" w:name="refs"/>
+    <w:bookmarkStart w:id="33" w:name="ref-lang1997income"/>
     <w:p>
       <w:pPr>
         <w:pStyle w:val="Bibliography"/>
@@ -6174,8 +6176,8 @@
         <w:t xml:space="preserve">66 (2): 327–47.</w:t>
       </w:r>
     </w:p>
-    <w:bookmarkEnd w:id="32"/>
-    <w:bookmarkStart w:id="34" w:name="ref-dplyrref"/>
+    <w:bookmarkEnd w:id="33"/>
+    <w:bookmarkStart w:id="35" w:name="ref-dplyrref"/>
     <w:p>
       <w:pPr>
         <w:pStyle w:val="Bibliography"/>
@@ -6198,7 +6200,7 @@
       <w:r>
         <w:t xml:space="preserve"> </w:t>
       </w:r>
-      <w:hyperlink r:id="rId33">
+      <w:hyperlink r:id="rId34">
         <w:r>
           <w:rPr>
             <w:rStyle w:val="Hyperlink"/>
@@ -6210,8 +6212,8 @@
         <w:t xml:space="preserve">.</w:t>
       </w:r>
     </w:p>
-    <w:bookmarkEnd w:id="34"/>
     <w:bookmarkEnd w:id="35"/>
+    <w:bookmarkEnd w:id="36"/>
     <w:sectPr>
       <w:pgSz w:w="11906" w:h="16838" w:code="9"/>
       <w:pgMar w:top="1417" w:right="1417" w:bottom="1134" w:left="1417" w:header="720" w:footer="720" w:gutter="0"/>

</xml_diff>

<commit_message>
Sourcing code from R folder in 2 lines
</commit_message>
<xml_diff>
--- a/Situation-Report.docx
+++ b/Situation-Report.docx
@@ -53,7 +53,7 @@
         <w:pStyle w:val="Date"/>
       </w:pPr>
       <w:r>
-        <w:t xml:space="preserve">12</w:t>
+        <w:t xml:space="preserve">13</w:t>
       </w:r>
       <w:r>
         <w:t xml:space="preserve"> </w:t>
@@ -127,11 +127,11 @@
       <w:r>
         <w:t xml:space="preserve"> </w:t>
       </w:r>
-      <w:bookmarkStart w:id="8d928175-7182-4606-840e-0d1252720f42" w:name="tab:OverviewTable"/>
+      <w:bookmarkStart w:id="eb6d60fe-5121-461a-9401-22fdd05b9281" w:name="tab:OverviewTable"/>
       <w:r>
         <w:t xml:space="preserve">Overview Table</w:t>
       </w:r>
-      <w:bookmarkEnd w:id="8d928175-7182-4606-840e-0d1252720f42"/>
+      <w:bookmarkEnd w:id="eb6d60fe-5121-461a-9401-22fdd05b9281"/>
     </w:p>
     <w:tbl xmlns:w="http://schemas.openxmlformats.org/wordprocessingml/2006/main" xmlns:r="http://schemas.openxmlformats.org/officeDocument/2006/relationships" xmlns:w14="http://schemas.microsoft.com/office/word/2010/wordml" xmlns:wp="http://schemas.openxmlformats.org/drawingml/2006/wordprocessingDrawing" xmlns:a="http://schemas.openxmlformats.org/drawingml/2006/main" xmlns:pic="http://schemas.openxmlformats.org/drawingml/2006/picture">
       <w:tblPr>
@@ -897,11 +897,11 @@
       <w:r>
         <w:t xml:space="preserve"> </w:t>
       </w:r>
-      <w:bookmarkStart w:id="576f42c9-4200-4689-9143-46bd8005c6f8" w:name="tab:StateLevelTable"/>
+      <w:bookmarkStart w:id="5d424819-ff23-4617-8f1d-d4e51d87515f" w:name="tab:StateLevelTable"/>
       <w:r>
         <w:t xml:space="preserve">State Level Table</w:t>
       </w:r>
-      <w:bookmarkEnd w:id="576f42c9-4200-4689-9143-46bd8005c6f8"/>
+      <w:bookmarkEnd w:id="5d424819-ff23-4617-8f1d-d4e51d87515f"/>
     </w:p>
     <w:tbl xmlns:w="http://schemas.openxmlformats.org/wordprocessingml/2006/main" xmlns:r="http://schemas.openxmlformats.org/officeDocument/2006/relationships" xmlns:w14="http://schemas.microsoft.com/office/word/2010/wordml" xmlns:wp="http://schemas.openxmlformats.org/drawingml/2006/wordprocessingDrawing" xmlns:a="http://schemas.openxmlformats.org/drawingml/2006/main" xmlns:pic="http://schemas.openxmlformats.org/drawingml/2006/picture">
       <w:tblPr>

</xml_diff>

<commit_message>
hiding console output from sourcing
</commit_message>
<xml_diff>
--- a/Situation-Report.docx
+++ b/Situation-Report.docx
@@ -127,11 +127,11 @@
       <w:r>
         <w:t xml:space="preserve"> </w:t>
       </w:r>
-      <w:bookmarkStart w:id="eb6d60fe-5121-461a-9401-22fdd05b9281" w:name="tab:OverviewTable"/>
+      <w:bookmarkStart w:id="328bbaff-23fb-4640-adca-01fe1ad4f14f" w:name="tab:OverviewTable"/>
       <w:r>
         <w:t xml:space="preserve">Overview Table</w:t>
       </w:r>
-      <w:bookmarkEnd w:id="eb6d60fe-5121-461a-9401-22fdd05b9281"/>
+      <w:bookmarkEnd w:id="328bbaff-23fb-4640-adca-01fe1ad4f14f"/>
     </w:p>
     <w:tbl xmlns:w="http://schemas.openxmlformats.org/wordprocessingml/2006/main" xmlns:r="http://schemas.openxmlformats.org/officeDocument/2006/relationships" xmlns:w14="http://schemas.microsoft.com/office/word/2010/wordml" xmlns:wp="http://schemas.openxmlformats.org/drawingml/2006/wordprocessingDrawing" xmlns:a="http://schemas.openxmlformats.org/drawingml/2006/main" xmlns:pic="http://schemas.openxmlformats.org/drawingml/2006/picture">
       <w:tblPr>
@@ -897,11 +897,11 @@
       <w:r>
         <w:t xml:space="preserve"> </w:t>
       </w:r>
-      <w:bookmarkStart w:id="5d424819-ff23-4617-8f1d-d4e51d87515f" w:name="tab:StateLevelTable"/>
+      <w:bookmarkStart w:id="fd07d31c-969c-4822-b857-2c79e5c18295" w:name="tab:StateLevelTable"/>
       <w:r>
         <w:t xml:space="preserve">State Level Table</w:t>
       </w:r>
-      <w:bookmarkEnd w:id="5d424819-ff23-4617-8f1d-d4e51d87515f"/>
+      <w:bookmarkEnd w:id="fd07d31c-969c-4822-b857-2c79e5c18295"/>
     </w:p>
     <w:tbl xmlns:w="http://schemas.openxmlformats.org/wordprocessingml/2006/main" xmlns:r="http://schemas.openxmlformats.org/officeDocument/2006/relationships" xmlns:w14="http://schemas.microsoft.com/office/word/2010/wordml" xmlns:wp="http://schemas.openxmlformats.org/drawingml/2006/wordprocessingDrawing" xmlns:a="http://schemas.openxmlformats.org/drawingml/2006/main" xmlns:pic="http://schemas.openxmlformats.org/drawingml/2006/picture">
       <w:tblPr>

</xml_diff>

<commit_message>
better comments + markdown creation setup
</commit_message>
<xml_diff>
--- a/Situation-Report.docx
+++ b/Situation-Report.docx
@@ -53,7 +53,7 @@
         <w:pStyle w:val="Date"/>
       </w:pPr>
       <w:r>
-        <w:t xml:space="preserve">13</w:t>
+        <w:t xml:space="preserve">17</w:t>
       </w:r>
       <w:r>
         <w:t xml:space="preserve"> </w:t>
@@ -66,45 +66,62 @@
       </w:r>
       <w:r>
         <w:t xml:space="preserve">2021</w:t>
+      </w:r>
+    </w:p>
+    <w:p>
+      <w:pPr>
+        <w:pStyle w:val="FirstParagraph"/>
+      </w:pPr>
+      <w:r>
+        <w:drawing>
+          <wp:inline>
+            <wp:extent cx="5753100" cy="4931228"/>
+            <wp:effectExtent b="0" l="0" r="0" t="0"/>
+            <wp:docPr descr="" title="" id="1" name="Picture"/>
+            <a:graphic>
+              <a:graphicData uri="http://schemas.openxmlformats.org/drawingml/2006/picture">
+                <pic:pic>
+                  <pic:nvPicPr>
+                    <pic:cNvPr descr="Situation-Report_files/figure-docx/source_code-1.png" id="0" name="Picture"/>
+                    <pic:cNvPicPr>
+                      <a:picLocks noChangeArrowheads="1" noChangeAspect="1"/>
+                    </pic:cNvPicPr>
+                  </pic:nvPicPr>
+                  <pic:blipFill>
+                    <a:blip r:embed="rId20"/>
+                    <a:stretch>
+                      <a:fillRect/>
+                    </a:stretch>
+                  </pic:blipFill>
+                  <pic:spPr bwMode="auto">
+                    <a:xfrm>
+                      <a:off x="0" y="0"/>
+                      <a:ext cx="5753100" cy="4931228"/>
+                    </a:xfrm>
+                    <a:prstGeom prst="rect">
+                      <a:avLst/>
+                    </a:prstGeom>
+                    <a:noFill/>
+                    <a:ln w="9525">
+                      <a:noFill/>
+                      <a:headEnd/>
+                      <a:tailEnd/>
+                    </a:ln>
+                  </pic:spPr>
+                </pic:pic>
+              </a:graphicData>
+            </a:graphic>
+          </wp:inline>
+        </w:drawing>
       </w:r>
     </w:p>
     <w:p>
       <w:pPr>
         <w:pStyle w:val="Heading1"/>
       </w:pPr>
-      <w:bookmarkStart w:id="20" w:name="introduction"/>
+      <w:bookmarkStart w:id="21" w:name="introduction"/>
       <w:r>
         <w:t xml:space="preserve">1	Introduction</w:t>
-      </w:r>
-      <w:bookmarkEnd w:id="20"/>
-    </w:p>
-    <w:p>
-      <w:pPr>
-        <w:pStyle w:val="FirstParagraph"/>
-      </w:pPr>
-      <w:r>
-        <w:t xml:space="preserve">Lorem ipsum dolor sit amet, consetetur sadipscing elitr, sed diam nonumy eirmod tempor invidunt ut labore et dolore magna aliquyam erat, sed diam voluptua. At vero eos et accusam et justo duo dolores et ea rebum. Stet clita kasd gubergren, no sea takimata sanctus est Lorem ipsum dolor sit amet. Lorem ipsum dolor sit amet, consetetur sadipscing elitr, sed diam nonumy eirmod tempor invidunt ut labore et dolore magna aliquyam erat, sed diam voluptua 10000. At vero eos et accusam et justo duo dolores et ea rebum. Stet clita kasd gubergren, no sea takimata sanctus est Lorem ipsum dolor sit amet. Lorem ipsum dolor sit amet, consetetur sadipscing elitr, sed diam nonumy eirmod tempor invidunt ut labore et dolore magna aliquyam erat, sed diam voluptua. At vero eos et accusam et justo duo dolores et ea rebum. Stet clita kasd gubergren, no sea takimata sanctus est Lorem ipsum dolor sit amet.</w:t>
-      </w:r>
-      <w:r>
-        <w:t xml:space="preserve"> </w:t>
-      </w:r>
-      <w:r>
-        <w:t xml:space="preserve">Duis autem vel eum iriure dolor in hendrerit in vulputate velit esse molestie consequat, vel illum dolore eu feugiat nulla facilisis at vero eros et accumsan 0.43 et iusto odio dignissim qui blandit praesent luptatum zzril delenit augue duis dolore te feugait nulla facilisi. Lorem ipsum dolor sit amet, consectetuer adipiscing elit, sed diam nonummy -0.08 nibh euismod tincidunt ut laoreet dolore magna aliquam erat volutpat. Figure</w:t>
-      </w:r>
-      <w:r>
-        <w:t xml:space="preserve"> </w:t>
-      </w:r>
-      <w:r>
-        <w:t xml:space="preserve">1.1</w:t>
-      </w:r>
-    </w:p>
-    <w:p>
-      <w:pPr>
-        <w:pStyle w:val="Heading2"/>
-      </w:pPr>
-      <w:bookmarkStart w:id="21" w:name="overview"/>
-      <w:r>
-        <w:t xml:space="preserve">1.1	Overview</w:t>
       </w:r>
       <w:bookmarkEnd w:id="21"/>
     </w:p>
@@ -113,6 +130,36 @@
         <w:pStyle w:val="FirstParagraph"/>
       </w:pPr>
       <w:r>
+        <w:t xml:space="preserve">Lorem ipsum dolor sit amet, consetetur sadipscing elitr, sed diam nonumy eirmod tempor invidunt ut labore et dolore magna aliquyam erat, sed diam voluptua. At vero eos et accusam et justo duo dolores et ea rebum. Stet clita kasd gubergren, no sea takimata sanctus est Lorem ipsum dolor sit amet. Lorem ipsum dolor sit amet, consetetur sadipscing elitr, sed diam nonumy eirmod tempor invidunt ut labore et dolore magna aliquyam erat, sed diam voluptua 10000. At vero eos et accusam et justo duo dolores et ea rebum. Stet clita kasd gubergren, no sea takimata sanctus est Lorem ipsum dolor sit amet. Lorem ipsum dolor sit amet, consetetur sadipscing elitr, sed diam nonumy eirmod tempor invidunt ut labore et dolore magna aliquyam erat, sed diam voluptua. At vero eos et accusam et justo duo dolores et ea rebum. Stet clita kasd gubergren, no sea takimata sanctus est Lorem ipsum dolor sit amet.</w:t>
+      </w:r>
+      <w:r>
+        <w:t xml:space="preserve"> </w:t>
+      </w:r>
+      <w:r>
+        <w:t xml:space="preserve">Duis autem vel eum iriure dolor in hendrerit in vulputate velit esse molestie consequat, vel illum dolore eu feugiat nulla facilisis at vero eros et accumsan 0.43 et iusto odio dignissim qui blandit praesent luptatum zzril delenit augue duis dolore te feugait nulla facilisi. Lorem ipsum dolor sit amet, consectetuer adipiscing elit, sed diam nonummy -0.08 nibh euismod tincidunt ut laoreet dolore magna aliquam erat volutpat. Figure</w:t>
+      </w:r>
+      <w:r>
+        <w:t xml:space="preserve"> </w:t>
+      </w:r>
+      <w:r>
+        <w:t xml:space="preserve">1.1</w:t>
+      </w:r>
+    </w:p>
+    <w:p>
+      <w:pPr>
+        <w:pStyle w:val="Heading2"/>
+      </w:pPr>
+      <w:bookmarkStart w:id="22" w:name="overview"/>
+      <w:r>
+        <w:t xml:space="preserve">1.1	Overview</w:t>
+      </w:r>
+      <w:bookmarkEnd w:id="22"/>
+    </w:p>
+    <w:p>
+      <w:pPr>
+        <w:pStyle w:val="FirstParagraph"/>
+      </w:pPr>
+      <w:r>
         <w:t xml:space="preserve">Ut wisi enim ad minim veniam, quis nostrud exerci tation ullamcorper suscipit lobortis nisl ut aliquip ex ea commodo consequat 0. Duis autem vel eum iriure dolor in hendrerit in vulputate velit esse molestie consequat, vel illum dolore eu feugiat nulla facilisis at vero eros et accumsan et iusto odio dignissim qui blandit praesent luptatum zzril delenit augue duis dolore te feugait nulla facilisi:</w:t>
       </w:r>
     </w:p>
@@ -127,11 +174,11 @@
       <w:r>
         <w:t xml:space="preserve"> </w:t>
       </w:r>
-      <w:bookmarkStart w:id="328bbaff-23fb-4640-adca-01fe1ad4f14f" w:name="tab:OverviewTable"/>
+      <w:bookmarkStart w:id="2b421517-e889-47a4-9d72-b3739726eb59" w:name="tab:OverviewTable"/>
       <w:r>
         <w:t xml:space="preserve">Overview Table</w:t>
       </w:r>
-      <w:bookmarkEnd w:id="328bbaff-23fb-4640-adca-01fe1ad4f14f"/>
+      <w:bookmarkEnd w:id="2b421517-e889-47a4-9d72-b3739726eb59"/>
     </w:p>
     <w:tbl xmlns:w="http://schemas.openxmlformats.org/wordprocessingml/2006/main" xmlns:r="http://schemas.openxmlformats.org/officeDocument/2006/relationships" xmlns:w14="http://schemas.microsoft.com/office/word/2010/wordml" xmlns:wp="http://schemas.openxmlformats.org/drawingml/2006/wordprocessingDrawing" xmlns:a="http://schemas.openxmlformats.org/drawingml/2006/main" xmlns:pic="http://schemas.openxmlformats.org/drawingml/2006/picture">
       <w:tblPr>
@@ -680,11 +727,11 @@
       <w:pPr>
         <w:pStyle w:val="Heading1"/>
       </w:pPr>
-      <w:bookmarkStart w:id="22" w:name="epidemic-dynamic"/>
+      <w:bookmarkStart w:id="23" w:name="epidemic-dynamic"/>
       <w:r>
         <w:t xml:space="preserve">2	Epidemic Dynamic</w:t>
       </w:r>
-      <w:bookmarkEnd w:id="22"/>
+      <w:bookmarkEnd w:id="23"/>
     </w:p>
     <w:p>
       <w:pPr>
@@ -698,11 +745,11 @@
       <w:pPr>
         <w:pStyle w:val="Heading2"/>
       </w:pPr>
-      <w:bookmarkStart w:id="23" w:name="time-series-data"/>
+      <w:bookmarkStart w:id="24" w:name="time-series-data"/>
       <w:r>
         <w:t xml:space="preserve">2.1	Time series data</w:t>
       </w:r>
-      <w:bookmarkEnd w:id="23"/>
+      <w:bookmarkEnd w:id="24"/>
     </w:p>
     <w:p>
       <w:pPr>
@@ -732,7 +779,7 @@
                     </pic:cNvPicPr>
                   </pic:nvPicPr>
                   <pic:blipFill>
-                    <a:blip r:embed="rId24"/>
+                    <a:blip r:embed="rId25"/>
                     <a:stretch>
                       <a:fillRect/>
                     </a:stretch>
@@ -768,19 +815,14 @@
       </w:r>
     </w:p>
     <w:p>
-      <w:r>
-        <w:br w:type="page"/>
-      </w:r>
-    </w:p>
-    <w:p>
       <w:pPr>
         <w:pStyle w:val="Heading2"/>
       </w:pPr>
-      <w:bookmarkStart w:id="25" w:name="death-incidences-by-age-groups"/>
+      <w:bookmarkStart w:id="26" w:name="death-incidences-by-age-groups"/>
       <w:r>
         <w:t xml:space="preserve">2.2	Death incidences by age groups</w:t>
       </w:r>
-      <w:bookmarkEnd w:id="25"/>
+      <w:bookmarkEnd w:id="26"/>
     </w:p>
     <w:p>
       <w:pPr>
@@ -810,7 +852,7 @@
                     </pic:cNvPicPr>
                   </pic:nvPicPr>
                   <pic:blipFill>
-                    <a:blip r:embed="rId26"/>
+                    <a:blip r:embed="rId27"/>
                     <a:stretch>
                       <a:fillRect/>
                     </a:stretch>
@@ -849,32 +891,9 @@
       <w:pPr>
         <w:pStyle w:val="Heading1"/>
       </w:pPr>
-      <w:bookmarkStart w:id="27" w:name="regional-situation"/>
+      <w:bookmarkStart w:id="28" w:name="regional-situation"/>
       <w:r>
         <w:t xml:space="preserve">3	Regional Situation</w:t>
-      </w:r>
-      <w:bookmarkEnd w:id="27"/>
-    </w:p>
-    <w:p>
-      <w:pPr>
-        <w:pStyle w:val="FirstParagraph"/>
-      </w:pPr>
-      <w:r>
-        <w:t xml:space="preserve">Lorem ipsum dolor sit amet, consetetur sadipscing elitr, sed diam nonumy eirmod tempor invidunt ut labore et dolore magna aliquyam erat, sed diam voluptua. At vero eos et accusam et justo duo dolores et ea rebum. Stet clita kasd gubergren, no sea takimata sanctus est Lorem ipsum dolor sit amet. Lorem ipsum dolor sit labore et dolore magna aliquyam erat, sed diam voluptua. At vero eos et accusam et justo duo dolores et ea rebum.</w:t>
-      </w:r>
-    </w:p>
-    <w:p>
-      <w:r>
-        <w:br w:type="page"/>
-      </w:r>
-    </w:p>
-    <w:p>
-      <w:pPr>
-        <w:pStyle w:val="Heading2"/>
-      </w:pPr>
-      <w:bookmarkStart w:id="28" w:name="state-level-table"/>
-      <w:r>
-        <w:t xml:space="preserve">3.1	State level table</w:t>
       </w:r>
       <w:bookmarkEnd w:id="28"/>
     </w:p>
@@ -883,6 +902,24 @@
         <w:pStyle w:val="FirstParagraph"/>
       </w:pPr>
       <w:r>
+        <w:t xml:space="preserve">Lorem ipsum dolor sit amet, consetetur sadipscing elitr, sed diam nonumy eirmod tempor invidunt ut labore et dolore magna aliquyam erat, sed diam voluptua. At vero eos et accusam et justo duo dolores et ea rebum. Stet clita kasd gubergren, no sea takimata sanctus est Lorem ipsum dolor sit amet. Lorem ipsum dolor sit labore et dolore magna aliquyam erat, sed diam voluptua. At vero eos et accusam et justo duo dolores et ea rebum.</w:t>
+      </w:r>
+    </w:p>
+    <w:p>
+      <w:pPr>
+        <w:pStyle w:val="Heading2"/>
+      </w:pPr>
+      <w:bookmarkStart w:id="29" w:name="state-level-table"/>
+      <w:r>
+        <w:t xml:space="preserve">3.1	State level table</w:t>
+      </w:r>
+      <w:bookmarkEnd w:id="29"/>
+    </w:p>
+    <w:p>
+      <w:pPr>
+        <w:pStyle w:val="FirstParagraph"/>
+      </w:pPr>
+      <w:r>
         <w:t xml:space="preserve">Lorem ipsum dolor sit amet, consetetur sadipscing elitr, sed diam nonumy eirmod tempor invidunt. Lorem ipsum dolor sit amet, consetetur sadipscing elitr, sed diam nonumy eirmod tempor invidunt ut labore et dolore magna aliquyam erat, sed diam voluptua. At vero eos et accusam et justo duo dolores et ea rebum. Stet clita kasd:</w:t>
       </w:r>
     </w:p>
@@ -897,11 +934,11 @@
       <w:r>
         <w:t xml:space="preserve"> </w:t>
       </w:r>
-      <w:bookmarkStart w:id="fd07d31c-969c-4822-b857-2c79e5c18295" w:name="tab:StateLevelTable"/>
+      <w:bookmarkStart w:id="ef0f43ef-308a-4b25-887e-d05c764acad9" w:name="tab:StateLevelTable"/>
       <w:r>
         <w:t xml:space="preserve">State Level Table</w:t>
       </w:r>
-      <w:bookmarkEnd w:id="fd07d31c-969c-4822-b857-2c79e5c18295"/>
+      <w:bookmarkEnd w:id="ef0f43ef-308a-4b25-887e-d05c764acad9"/>
     </w:p>
     <w:tbl xmlns:w="http://schemas.openxmlformats.org/wordprocessingml/2006/main" xmlns:r="http://schemas.openxmlformats.org/officeDocument/2006/relationships" xmlns:w14="http://schemas.microsoft.com/office/word/2010/wordml" xmlns:wp="http://schemas.openxmlformats.org/drawingml/2006/wordprocessingDrawing" xmlns:a="http://schemas.openxmlformats.org/drawingml/2006/main" xmlns:pic="http://schemas.openxmlformats.org/drawingml/2006/picture">
       <w:tblPr>
@@ -5922,19 +5959,14 @@
       </w:tr>
     </w:tbl>
     <w:p>
-      <w:r>
-        <w:br w:type="page"/>
-      </w:r>
-    </w:p>
-    <w:p>
       <w:pPr>
         <w:pStyle w:val="Heading2"/>
       </w:pPr>
-      <w:bookmarkStart w:id="29" w:name="county-level-map"/>
+      <w:bookmarkStart w:id="30" w:name="county-level-map"/>
       <w:r>
         <w:t xml:space="preserve">3.2	County level map</w:t>
       </w:r>
-      <w:bookmarkEnd w:id="29"/>
+      <w:bookmarkEnd w:id="30"/>
     </w:p>
     <w:p>
       <w:pPr>
@@ -5964,7 +5996,7 @@
                     </pic:cNvPicPr>
                   </pic:nvPicPr>
                   <pic:blipFill>
-                    <a:blip r:embed="rId30"/>
+                    <a:blip r:embed="rId31"/>
                     <a:stretch>
                       <a:fillRect/>
                     </a:stretch>
@@ -6000,19 +6032,14 @@
       </w:r>
     </w:p>
     <w:p>
-      <w:r>
-        <w:br w:type="page"/>
-      </w:r>
-    </w:p>
-    <w:p>
       <w:pPr>
         <w:pStyle w:val="Heading1"/>
       </w:pPr>
-      <w:bookmarkStart w:id="31" w:name="remarks"/>
+      <w:bookmarkStart w:id="32" w:name="remarks"/>
       <w:r>
         <w:t xml:space="preserve">4	Remarks</w:t>
       </w:r>
-      <w:bookmarkEnd w:id="31"/>
+      <w:bookmarkEnd w:id="32"/>
     </w:p>
     <w:p>
       <w:pPr>
@@ -6137,22 +6164,17 @@
       </w:r>
     </w:p>
     <w:p>
-      <w:r>
-        <w:br w:type="page"/>
-      </w:r>
-    </w:p>
-    <w:p>
       <w:pPr>
         <w:pStyle w:val="Heading1"/>
       </w:pPr>
-      <w:bookmarkStart w:id="32" w:name="references"/>
+      <w:bookmarkStart w:id="33" w:name="references"/>
       <w:r>
         <w:t xml:space="preserve">5	References</w:t>
       </w:r>
-      <w:bookmarkEnd w:id="32"/>
+      <w:bookmarkEnd w:id="33"/>
     </w:p>
-    <w:bookmarkStart w:id="36" w:name="refs"/>
-    <w:bookmarkStart w:id="33" w:name="ref-lang1997income"/>
+    <w:bookmarkStart w:id="37" w:name="refs"/>
+    <w:bookmarkStart w:id="34" w:name="ref-lang1997income"/>
     <w:p>
       <w:pPr>
         <w:pStyle w:val="Bibliography"/>
@@ -6176,8 +6198,8 @@
         <w:t xml:space="preserve">66 (2): 327–47.</w:t>
       </w:r>
     </w:p>
-    <w:bookmarkEnd w:id="33"/>
-    <w:bookmarkStart w:id="35" w:name="ref-dplyrref"/>
+    <w:bookmarkEnd w:id="34"/>
+    <w:bookmarkStart w:id="36" w:name="ref-dplyrref"/>
     <w:p>
       <w:pPr>
         <w:pStyle w:val="Bibliography"/>
@@ -6200,7 +6222,7 @@
       <w:r>
         <w:t xml:space="preserve"> </w:t>
       </w:r>
-      <w:hyperlink r:id="rId34">
+      <w:hyperlink r:id="rId35">
         <w:r>
           <w:rPr>
             <w:rStyle w:val="Hyperlink"/>
@@ -6212,8 +6234,8 @@
         <w:t xml:space="preserve">.</w:t>
       </w:r>
     </w:p>
-    <w:bookmarkEnd w:id="35"/>
     <w:bookmarkEnd w:id="36"/>
+    <w:bookmarkEnd w:id="37"/>
     <w:sectPr>
       <w:pgSz w:w="11906" w:h="16838" w:code="9"/>
       <w:pgMar w:top="1417" w:right="1417" w:bottom="1134" w:left="1417" w:header="720" w:footer="720" w:gutter="0"/>

</xml_diff>

<commit_message>
references are now working
</commit_message>
<xml_diff>
--- a/Situation-Report.docx
+++ b/Situation-Report.docx
@@ -53,7 +53,7 @@
         <w:pStyle w:val="Date"/>
       </w:pPr>
       <w:r>
-        <w:t xml:space="preserve">17</w:t>
+        <w:t xml:space="preserve">27</w:t>
       </w:r>
       <w:r>
         <w:t xml:space="preserve"> </w:t>
@@ -67,28 +67,741 @@
       <w:r>
         <w:t xml:space="preserve">2021</w:t>
       </w:r>
+    </w:p>
+    <w:p>
+      <w:pPr>
+        <w:pStyle w:val="Heading1"/>
+      </w:pPr>
+      <w:bookmarkStart w:id="20" w:name="introduction"/>
+      <w:r>
+        <w:t xml:space="preserve">1	Introduction</w:t>
+      </w:r>
+      <w:bookmarkEnd w:id="20"/>
     </w:p>
     <w:p>
       <w:pPr>
         <w:pStyle w:val="FirstParagraph"/>
       </w:pPr>
       <w:r>
+        <w:t xml:space="preserve">Lorem ipsum dolor sit amet</w:t>
+      </w:r>
+      <w:r>
+        <w:t xml:space="preserve"> </w:t>
+      </w:r>
+      <w:r>
+        <w:t xml:space="preserve">(Lang, Nöhrbaß, and Stahl</w:t>
+      </w:r>
+      <w:r>
+        <w:t xml:space="preserve"> </w:t>
+      </w:r>
+      <w:hyperlink w:anchor="ref-lang1997income">
+        <w:r>
+          <w:rPr>
+            <w:rStyle w:val="Hyperlink"/>
+          </w:rPr>
+          <w:t xml:space="preserve">1997</w:t>
+        </w:r>
+      </w:hyperlink>
+      <w:r>
+        <w:t xml:space="preserve">)</w:t>
+      </w:r>
+      <w:r>
+        <w:t xml:space="preserve">, consetetur sadipscing elitr, sed diam nonumy eirmod tempor invidunt ut labore et dolore magna aliquyam erat, sed diam voluptua. At vero eos et accusam et justo duo dolores et ea rebum. Stet clita kasd gubergren, no sea takimata sanctus est Lorem ipsum dolor sit amet. Lorem ipsum dolor sit amet, consetetur sadipscing elitr, sed diam nonumy eirmod tempor invidunt ut labore et dolore magna aliquyam erat, sed diam voluptua 10000. At vero eos et accusam et justo duo dolores et ea rebum. Stet clita kasd gubergren, no sea takimata sanctus est Lorem ipsum dolor sit amet. Lorem ipsum dolor sit amet</w:t>
+      </w:r>
+      <w:r>
+        <w:t xml:space="preserve"> </w:t>
+      </w:r>
+      <w:r>
+        <w:t xml:space="preserve">(Wickham et al.</w:t>
+      </w:r>
+      <w:r>
+        <w:t xml:space="preserve"> </w:t>
+      </w:r>
+      <w:hyperlink w:anchor="ref-dplyrref">
+        <w:r>
+          <w:rPr>
+            <w:rStyle w:val="Hyperlink"/>
+          </w:rPr>
+          <w:t xml:space="preserve">2021</w:t>
+        </w:r>
+      </w:hyperlink>
+      <w:r>
+        <w:t xml:space="preserve">)</w:t>
+      </w:r>
+      <w:r>
+        <w:t xml:space="preserve">, consetetur sadipscing elitr, sed diam nonumy eirmod tempor invidunt ut labore et dolore magna aliquyam erat, sed diam voluptua. At vero eos et accusam et justo duo dolores et ea rebum. Stet clita kasd gubergren, no sea takimata sanctus est Lorem ipsum dolor sit amet.</w:t>
+      </w:r>
+      <w:r>
+        <w:t xml:space="preserve"> </w:t>
+      </w:r>
+      <w:r>
+        <w:t xml:space="preserve">Duis autem vel eum iriure dolor in hendrerit in vulputate velit esse molestie consequat, vel illum dolore eu feugiat nulla facilisis at vero eros et accumsan 0.43 et iusto odio dignissim qui blandit praesent luptatum zzril delenit augue duis dolore te feugait nulla facilisi. Lorem ipsum dolor sit amet, consectetuer adipiscing elit, sed diam nonummy -0.08 nibh euismod tincidunt ut laoreet dolore magna aliquam erat volutpat. Figure</w:t>
+      </w:r>
+      <w:r>
+        <w:t xml:space="preserve"> </w:t>
+      </w:r>
+      <w:r>
+        <w:t xml:space="preserve">1.1</w:t>
+      </w:r>
+    </w:p>
+    <w:p>
+      <w:pPr>
+        <w:pStyle w:val="Heading2"/>
+      </w:pPr>
+      <w:bookmarkStart w:id="21" w:name="overview"/>
+      <w:r>
+        <w:t xml:space="preserve">1.1	Overview</w:t>
+      </w:r>
+      <w:bookmarkEnd w:id="21"/>
+    </w:p>
+    <w:p>
+      <w:pPr>
+        <w:pStyle w:val="FirstParagraph"/>
+      </w:pPr>
+      <w:r>
+        <w:t xml:space="preserve">Ut wisi enim ad minim veniam, quis nostrud exerci tation ullamcorper suscipit lobortis nisl ut aliquip ex ea commodo consequat 0. Duis autem vel eum iriure dolor in hendrerit in vulputate velit esse molestie consequat, vel illum dolore eu feugiat nulla facilisis at vero eros et accumsan et iusto odio dignissim qui blandit praesent luptatum zzril delenit augue duis dolore te feugait nulla facilisi:</w:t>
+      </w:r>
+    </w:p>
+    <w:p>
+      <w:pPr>
+        <w:pStyle w:val="Compact"/>
+        <w:pStyle w:val="TableCaption"/>
+      </w:pPr>
+      <w:r>
+        <w:t xml:space="preserve">Table 1.1:</w:t>
+      </w:r>
+      <w:r>
+        <w:t xml:space="preserve"> </w:t>
+      </w:r>
+      <w:bookmarkStart w:id="bc5bbcb0-af88-4bb6-a840-3c219a77c7b0" w:name="tab:OverviewTable"/>
+      <w:r>
+        <w:t xml:space="preserve">Overview Table</w:t>
+      </w:r>
+      <w:bookmarkEnd w:id="bc5bbcb0-af88-4bb6-a840-3c219a77c7b0"/>
+    </w:p>
+    <w:tbl xmlns:w="http://schemas.openxmlformats.org/wordprocessingml/2006/main" xmlns:r="http://schemas.openxmlformats.org/officeDocument/2006/relationships" xmlns:w14="http://schemas.microsoft.com/office/word/2010/wordml" xmlns:wp="http://schemas.openxmlformats.org/drawingml/2006/wordprocessingDrawing" xmlns:a="http://schemas.openxmlformats.org/drawingml/2006/main" xmlns:pic="http://schemas.openxmlformats.org/drawingml/2006/picture">
+      <w:tblPr>
+        NA"/&gt;
+        <w:tblLayout w:type="fixed"/>
+        <w:jc w:val="center"/>
+        <w:tblLook w:firstRow="1" w:lastRow="0" w:firstColumn="0" w:lastColumn="0" w:noHBand="0" w:noVBand="1"/>
+      </w:tblPr>
+      <w:tblGrid>
+        <w:gridCol w:w="1080"/>
+        <w:gridCol w:w="1080"/>
+        <w:gridCol w:w="1080"/>
+        <w:gridCol w:w="1080"/>
+        <w:gridCol w:w="1080"/>
+        <w:gridCol w:w="1080"/>
+        <w:gridCol w:w="1080"/>
+        <w:gridCol w:w="1080"/>
+      </w:tblGrid>
+      <w:tr>
+        <w:trPr>
+          <w:cantSplit/>
+          <w:trHeight w:val="360" w:hRule="auto"/>
+          <w:tblHeader/>
+        </w:trPr>
+        <w:tc>
+          <w:tcPr>
+            <w:tcBorders>
+              <w:bottom w:val="single" w:sz="16" w:space="0" w:color="666666"/>
+              <w:top w:val="single" w:sz="16" w:space="0" w:color="666666"/>
+            </w:tcBorders>
+            <w:shd w:val="clear" w:color="auto" w:fill="EFEFEF"/>
+            <w:tcMar>
+              <w:top w:w="0" w:type="dxa"/>
+              <w:bottom w:w="0" w:type="dxa"/>
+              <w:left w:w="0" w:type="dxa"/>
+              <w:right w:w="0" w:type="dxa"/>
+            </w:tcMar>
+            <w:vAlign w:val="center"/>
+          </w:tcPr>
+          <w:p>
+            <w:pPr>
+              <w:jc w:val="right"/>
+              <w:spacing w:after="120" w:before="120" w:line="240"/>
+              <w:ind w:firstLine="0" w:left="100" w:right="100"/>
+            </w:pPr>
+            <w:r xmlns:w="http://schemas.openxmlformats.org/wordprocessingml/2006/main" xmlns:wp="http://schemas.openxmlformats.org/drawingml/2006/wordprocessingDrawing" xmlns:r="http://schemas.openxmlformats.org/officeDocument/2006/relationships" xmlns:w14="http://schemas.microsoft.com/office/word/2010/wordml">
+              <w:rPr>
+                <w:rFonts w:ascii="Arial" w:hAnsi="Arial" w:eastAsia="Arial" w:cs="Arial"/>
+                <w:b/>
+                <w:sz w:val="18"/>
+                <w:szCs w:val="18"/>
+                <w:color w:val="000000"/>
+              </w:rPr>
+              <w:t xml:space="preserve">Total cases</w:t>
+            </w:r>
+          </w:p>
+        </w:tc>
+        <w:tc>
+          <w:tcPr>
+            <w:tcBorders>
+              <w:bottom w:val="single" w:sz="16" w:space="0" w:color="666666"/>
+              <w:top w:val="single" w:sz="16" w:space="0" w:color="666666"/>
+            </w:tcBorders>
+            <w:shd w:val="clear" w:color="auto" w:fill="EFEFEF"/>
+            <w:tcMar>
+              <w:top w:w="0" w:type="dxa"/>
+              <w:bottom w:w="0" w:type="dxa"/>
+              <w:left w:w="0" w:type="dxa"/>
+              <w:right w:w="0" w:type="dxa"/>
+            </w:tcMar>
+            <w:vAlign w:val="center"/>
+          </w:tcPr>
+          <w:p>
+            <w:pPr>
+              <w:jc w:val="right"/>
+              <w:spacing w:after="120" w:before="120" w:line="240"/>
+              <w:ind w:firstLine="0" w:left="100" w:right="100"/>
+            </w:pPr>
+            <w:r xmlns:w="http://schemas.openxmlformats.org/wordprocessingml/2006/main" xmlns:wp="http://schemas.openxmlformats.org/drawingml/2006/wordprocessingDrawing" xmlns:r="http://schemas.openxmlformats.org/officeDocument/2006/relationships" xmlns:w14="http://schemas.microsoft.com/office/word/2010/wordml">
+              <w:rPr>
+                <w:rFonts w:ascii="Arial" w:hAnsi="Arial" w:eastAsia="Arial" w:cs="Arial"/>
+                <w:b/>
+                <w:sz w:val="18"/>
+                <w:szCs w:val="18"/>
+                <w:color w:val="000000"/>
+              </w:rPr>
+              <w:t xml:space="preserve">New cases</w:t>
+            </w:r>
+          </w:p>
+        </w:tc>
+        <w:tc>
+          <w:tcPr>
+            <w:tcBorders>
+              <w:bottom w:val="single" w:sz="16" w:space="0" w:color="666666"/>
+              <w:top w:val="single" w:sz="16" w:space="0" w:color="666666"/>
+            </w:tcBorders>
+            <w:shd w:val="clear" w:color="auto" w:fill="EFEFEF"/>
+            <w:tcMar>
+              <w:top w:w="0" w:type="dxa"/>
+              <w:bottom w:w="0" w:type="dxa"/>
+              <w:left w:w="0" w:type="dxa"/>
+              <w:right w:w="0" w:type="dxa"/>
+            </w:tcMar>
+            <w:vAlign w:val="center"/>
+          </w:tcPr>
+          <w:p>
+            <w:pPr>
+              <w:jc w:val="right"/>
+              <w:spacing w:after="120" w:before="120" w:line="240"/>
+              <w:ind w:firstLine="0" w:left="100" w:right="100"/>
+            </w:pPr>
+            <w:r xmlns:w="http://schemas.openxmlformats.org/wordprocessingml/2006/main" xmlns:wp="http://schemas.openxmlformats.org/drawingml/2006/wordprocessingDrawing" xmlns:r="http://schemas.openxmlformats.org/officeDocument/2006/relationships" xmlns:w14="http://schemas.microsoft.com/office/word/2010/wordml">
+              <w:rPr>
+                <w:rFonts w:ascii="Arial" w:hAnsi="Arial" w:eastAsia="Arial" w:cs="Arial"/>
+                <w:b/>
+                <w:sz w:val="18"/>
+                <w:szCs w:val="18"/>
+                <w:color w:val="000000"/>
+              </w:rPr>
+              <w:t xml:space="preserve">Total hospitalizations</w:t>
+            </w:r>
+          </w:p>
+        </w:tc>
+        <w:tc>
+          <w:tcPr>
+            <w:tcBorders>
+              <w:bottom w:val="single" w:sz="16" w:space="0" w:color="666666"/>
+              <w:top w:val="single" w:sz="16" w:space="0" w:color="666666"/>
+            </w:tcBorders>
+            <w:shd w:val="clear" w:color="auto" w:fill="EFEFEF"/>
+            <w:tcMar>
+              <w:top w:w="0" w:type="dxa"/>
+              <w:bottom w:w="0" w:type="dxa"/>
+              <w:left w:w="0" w:type="dxa"/>
+              <w:right w:w="0" w:type="dxa"/>
+            </w:tcMar>
+            <w:vAlign w:val="center"/>
+          </w:tcPr>
+          <w:p>
+            <w:pPr>
+              <w:jc w:val="right"/>
+              <w:spacing w:after="120" w:before="120" w:line="240"/>
+              <w:ind w:firstLine="0" w:left="100" w:right="100"/>
+            </w:pPr>
+            <w:r xmlns:w="http://schemas.openxmlformats.org/wordprocessingml/2006/main" xmlns:wp="http://schemas.openxmlformats.org/drawingml/2006/wordprocessingDrawing" xmlns:r="http://schemas.openxmlformats.org/officeDocument/2006/relationships" xmlns:w14="http://schemas.microsoft.com/office/word/2010/wordml">
+              <w:rPr>
+                <w:rFonts w:ascii="Arial" w:hAnsi="Arial" w:eastAsia="Arial" w:cs="Arial"/>
+                <w:b/>
+                <w:sz w:val="18"/>
+                <w:szCs w:val="18"/>
+                <w:color w:val="000000"/>
+              </w:rPr>
+              <w:t xml:space="preserve">New hospitalizations</w:t>
+            </w:r>
+          </w:p>
+        </w:tc>
+        <w:tc>
+          <w:tcPr>
+            <w:tcBorders>
+              <w:bottom w:val="single" w:sz="16" w:space="0" w:color="666666"/>
+              <w:top w:val="single" w:sz="16" w:space="0" w:color="666666"/>
+            </w:tcBorders>
+            <w:shd w:val="clear" w:color="auto" w:fill="EFEFEF"/>
+            <w:tcMar>
+              <w:top w:w="0" w:type="dxa"/>
+              <w:bottom w:w="0" w:type="dxa"/>
+              <w:left w:w="0" w:type="dxa"/>
+              <w:right w:w="0" w:type="dxa"/>
+            </w:tcMar>
+            <w:vAlign w:val="center"/>
+          </w:tcPr>
+          <w:p>
+            <w:pPr>
+              <w:jc w:val="right"/>
+              <w:spacing w:after="120" w:before="120" w:line="240"/>
+              <w:ind w:firstLine="0" w:left="100" w:right="100"/>
+            </w:pPr>
+            <w:r xmlns:w="http://schemas.openxmlformats.org/wordprocessingml/2006/main" xmlns:wp="http://schemas.openxmlformats.org/drawingml/2006/wordprocessingDrawing" xmlns:r="http://schemas.openxmlformats.org/officeDocument/2006/relationships" xmlns:w14="http://schemas.microsoft.com/office/word/2010/wordml">
+              <w:rPr>
+                <w:rFonts w:ascii="Arial" w:hAnsi="Arial" w:eastAsia="Arial" w:cs="Arial"/>
+                <w:b/>
+                <w:sz w:val="18"/>
+                <w:szCs w:val="18"/>
+                <w:color w:val="000000"/>
+              </w:rPr>
+              <w:t xml:space="preserve">Total deaths</w:t>
+            </w:r>
+          </w:p>
+        </w:tc>
+        <w:tc>
+          <w:tcPr>
+            <w:tcBorders>
+              <w:bottom w:val="single" w:sz="16" w:space="0" w:color="666666"/>
+              <w:top w:val="single" w:sz="16" w:space="0" w:color="666666"/>
+            </w:tcBorders>
+            <w:shd w:val="clear" w:color="auto" w:fill="EFEFEF"/>
+            <w:tcMar>
+              <w:top w:w="0" w:type="dxa"/>
+              <w:bottom w:w="0" w:type="dxa"/>
+              <w:left w:w="0" w:type="dxa"/>
+              <w:right w:w="0" w:type="dxa"/>
+            </w:tcMar>
+            <w:vAlign w:val="center"/>
+          </w:tcPr>
+          <w:p>
+            <w:pPr>
+              <w:jc w:val="right"/>
+              <w:spacing w:after="120" w:before="120" w:line="240"/>
+              <w:ind w:firstLine="0" w:left="100" w:right="100"/>
+            </w:pPr>
+            <w:r xmlns:w="http://schemas.openxmlformats.org/wordprocessingml/2006/main" xmlns:wp="http://schemas.openxmlformats.org/drawingml/2006/wordprocessingDrawing" xmlns:r="http://schemas.openxmlformats.org/officeDocument/2006/relationships" xmlns:w14="http://schemas.microsoft.com/office/word/2010/wordml">
+              <w:rPr>
+                <w:rFonts w:ascii="Arial" w:hAnsi="Arial" w:eastAsia="Arial" w:cs="Arial"/>
+                <w:b/>
+                <w:sz w:val="18"/>
+                <w:szCs w:val="18"/>
+                <w:color w:val="000000"/>
+              </w:rPr>
+              <w:t xml:space="preserve">New deaths</w:t>
+            </w:r>
+          </w:p>
+        </w:tc>
+        <w:tc>
+          <w:tcPr>
+            <w:tcBorders>
+              <w:bottom w:val="single" w:sz="16" w:space="0" w:color="666666"/>
+              <w:top w:val="single" w:sz="16" w:space="0" w:color="666666"/>
+            </w:tcBorders>
+            <w:shd w:val="clear" w:color="auto" w:fill="EFEFEF"/>
+            <w:tcMar>
+              <w:top w:w="0" w:type="dxa"/>
+              <w:bottom w:w="0" w:type="dxa"/>
+              <w:left w:w="0" w:type="dxa"/>
+              <w:right w:w="0" w:type="dxa"/>
+            </w:tcMar>
+            <w:vAlign w:val="center"/>
+          </w:tcPr>
+          <w:p>
+            <w:pPr>
+              <w:jc w:val="right"/>
+              <w:spacing w:after="120" w:before="120" w:line="240"/>
+              <w:ind w:firstLine="0" w:left="100" w:right="100"/>
+            </w:pPr>
+            <w:r xmlns:w="http://schemas.openxmlformats.org/wordprocessingml/2006/main" xmlns:wp="http://schemas.openxmlformats.org/drawingml/2006/wordprocessingDrawing" xmlns:r="http://schemas.openxmlformats.org/officeDocument/2006/relationships" xmlns:w14="http://schemas.microsoft.com/office/word/2010/wordml">
+              <w:rPr>
+                <w:rFonts w:ascii="Arial" w:hAnsi="Arial" w:eastAsia="Arial" w:cs="Arial"/>
+                <w:b/>
+                <w:sz w:val="18"/>
+                <w:szCs w:val="18"/>
+                <w:color w:val="000000"/>
+              </w:rPr>
+              <w:t xml:space="preserve">7 Day Incidence</w:t>
+            </w:r>
+          </w:p>
+        </w:tc>
+        <w:tc>
+          <w:tcPr>
+            <w:tcBorders>
+              <w:bottom w:val="single" w:sz="16" w:space="0" w:color="666666"/>
+              <w:top w:val="single" w:sz="16" w:space="0" w:color="666666"/>
+            </w:tcBorders>
+            <w:shd w:val="clear" w:color="auto" w:fill="EFEFEF"/>
+            <w:tcMar>
+              <w:top w:w="0" w:type="dxa"/>
+              <w:bottom w:w="0" w:type="dxa"/>
+              <w:left w:w="0" w:type="dxa"/>
+              <w:right w:w="0" w:type="dxa"/>
+            </w:tcMar>
+            <w:vAlign w:val="center"/>
+          </w:tcPr>
+          <w:p>
+            <w:pPr>
+              <w:jc w:val="right"/>
+              <w:spacing w:after="120" w:before="120" w:line="240"/>
+              <w:ind w:firstLine="0" w:left="100" w:right="100"/>
+            </w:pPr>
+            <w:r xmlns:w="http://schemas.openxmlformats.org/wordprocessingml/2006/main" xmlns:wp="http://schemas.openxmlformats.org/drawingml/2006/wordprocessingDrawing" xmlns:r="http://schemas.openxmlformats.org/officeDocument/2006/relationships" xmlns:w14="http://schemas.microsoft.com/office/word/2010/wordml">
+              <w:rPr>
+                <w:rFonts w:ascii="Arial" w:hAnsi="Arial" w:eastAsia="Arial" w:cs="Arial"/>
+                <w:b/>
+                <w:sz w:val="18"/>
+                <w:szCs w:val="18"/>
+                <w:color w:val="000000"/>
+              </w:rPr>
+              <w:t xml:space="preserve">Change in 7 day incidence since yesterday</w:t>
+            </w:r>
+          </w:p>
+        </w:tc>
+      </w:tr>
+      <w:tr>
+        <w:trPr>
+          <w:cantSplit/>
+          <w:trHeight w:val="360" w:hRule="auto"/>
+        </w:trPr>
+        <w:tc>
+          <w:tcPr>
+            <w:tcBorders>
+              <w:bottom w:val="single" w:sz="16" w:space="0" w:color="666666"/>
+            </w:tcBorders>
+            <w:shd w:val="clear" w:color="auto" w:fill="EFEFEF"/>
+            <w:tcMar>
+              <w:top w:w="0" w:type="dxa"/>
+              <w:bottom w:w="0" w:type="dxa"/>
+              <w:left w:w="0" w:type="dxa"/>
+              <w:right w:w="0" w:type="dxa"/>
+            </w:tcMar>
+            <w:vAlign w:val="center"/>
+          </w:tcPr>
+          <w:p>
+            <w:pPr>
+              <w:jc w:val="right"/>
+              <w:spacing w:after="120" w:before="120" w:line="240"/>
+              <w:ind w:firstLine="0" w:left="100" w:right="100"/>
+            </w:pPr>
+            <w:r xmlns:w="http://schemas.openxmlformats.org/wordprocessingml/2006/main" xmlns:wp="http://schemas.openxmlformats.org/drawingml/2006/wordprocessingDrawing" xmlns:r="http://schemas.openxmlformats.org/officeDocument/2006/relationships" xmlns:w14="http://schemas.microsoft.com/office/word/2010/wordml">
+              <w:rPr>
+                <w:rFonts w:ascii="Arial" w:hAnsi="Arial" w:eastAsia="Arial" w:cs="Arial"/>
+                <w:sz w:val="18"/>
+                <w:szCs w:val="18"/>
+                <w:color w:val="000000"/>
+              </w:rPr>
+              <w:t xml:space="preserve">10 000</w:t>
+            </w:r>
+          </w:p>
+        </w:tc>
+        <w:tc>
+          <w:tcPr>
+            <w:tcBorders>
+              <w:bottom w:val="single" w:sz="16" w:space="0" w:color="666666"/>
+            </w:tcBorders>
+            <w:shd w:val="clear" w:color="auto" w:fill="EFEFEF"/>
+            <w:tcMar>
+              <w:top w:w="0" w:type="dxa"/>
+              <w:bottom w:w="0" w:type="dxa"/>
+              <w:left w:w="0" w:type="dxa"/>
+              <w:right w:w="0" w:type="dxa"/>
+            </w:tcMar>
+            <w:vAlign w:val="center"/>
+          </w:tcPr>
+          <w:p>
+            <w:pPr>
+              <w:jc w:val="right"/>
+              <w:spacing w:after="120" w:before="120" w:line="240"/>
+              <w:ind w:firstLine="0" w:left="100" w:right="100"/>
+            </w:pPr>
+            <w:r xmlns:w="http://schemas.openxmlformats.org/wordprocessingml/2006/main" xmlns:wp="http://schemas.openxmlformats.org/drawingml/2006/wordprocessingDrawing" xmlns:r="http://schemas.openxmlformats.org/officeDocument/2006/relationships" xmlns:w14="http://schemas.microsoft.com/office/word/2010/wordml">
+              <w:rPr>
+                <w:rFonts w:ascii="Arial" w:hAnsi="Arial" w:eastAsia="Arial" w:cs="Arial"/>
+                <w:sz w:val="18"/>
+                <w:szCs w:val="18"/>
+                <w:color w:val="000000"/>
+              </w:rPr>
+              <w:t xml:space="preserve">31</w:t>
+            </w:r>
+          </w:p>
+        </w:tc>
+        <w:tc>
+          <w:tcPr>
+            <w:tcBorders>
+              <w:bottom w:val="single" w:sz="16" w:space="0" w:color="666666"/>
+            </w:tcBorders>
+            <w:shd w:val="clear" w:color="auto" w:fill="EFEFEF"/>
+            <w:tcMar>
+              <w:top w:w="0" w:type="dxa"/>
+              <w:bottom w:w="0" w:type="dxa"/>
+              <w:left w:w="0" w:type="dxa"/>
+              <w:right w:w="0" w:type="dxa"/>
+            </w:tcMar>
+            <w:vAlign w:val="center"/>
+          </w:tcPr>
+          <w:p>
+            <w:pPr>
+              <w:jc w:val="right"/>
+              <w:spacing w:after="120" w:before="120" w:line="240"/>
+              <w:ind w:firstLine="0" w:left="100" w:right="100"/>
+            </w:pPr>
+            <w:r xmlns:w="http://schemas.openxmlformats.org/wordprocessingml/2006/main" xmlns:wp="http://schemas.openxmlformats.org/drawingml/2006/wordprocessingDrawing" xmlns:r="http://schemas.openxmlformats.org/officeDocument/2006/relationships" xmlns:w14="http://schemas.microsoft.com/office/word/2010/wordml">
+              <w:rPr>
+                <w:rFonts w:ascii="Arial" w:hAnsi="Arial" w:eastAsia="Arial" w:cs="Arial"/>
+                <w:sz w:val="18"/>
+                <w:szCs w:val="18"/>
+                <w:color w:val="000000"/>
+              </w:rPr>
+              <w:t xml:space="preserve">753</w:t>
+            </w:r>
+          </w:p>
+        </w:tc>
+        <w:tc>
+          <w:tcPr>
+            <w:tcBorders>
+              <w:bottom w:val="single" w:sz="16" w:space="0" w:color="666666"/>
+            </w:tcBorders>
+            <w:shd w:val="clear" w:color="auto" w:fill="EFEFEF"/>
+            <w:tcMar>
+              <w:top w:w="0" w:type="dxa"/>
+              <w:bottom w:w="0" w:type="dxa"/>
+              <w:left w:w="0" w:type="dxa"/>
+              <w:right w:w="0" w:type="dxa"/>
+            </w:tcMar>
+            <w:vAlign w:val="center"/>
+          </w:tcPr>
+          <w:p>
+            <w:pPr>
+              <w:jc w:val="right"/>
+              <w:spacing w:after="120" w:before="120" w:line="240"/>
+              <w:ind w:firstLine="0" w:left="100" w:right="100"/>
+            </w:pPr>
+            <w:r xmlns:w="http://schemas.openxmlformats.org/wordprocessingml/2006/main" xmlns:wp="http://schemas.openxmlformats.org/drawingml/2006/wordprocessingDrawing" xmlns:r="http://schemas.openxmlformats.org/officeDocument/2006/relationships" xmlns:w14="http://schemas.microsoft.com/office/word/2010/wordml">
+              <w:rPr>
+                <w:rFonts w:ascii="Arial" w:hAnsi="Arial" w:eastAsia="Arial" w:cs="Arial"/>
+                <w:sz w:val="18"/>
+                <w:szCs w:val="18"/>
+                <w:color w:val="000000"/>
+              </w:rPr>
+              <w:t xml:space="preserve">2</w:t>
+            </w:r>
+          </w:p>
+        </w:tc>
+        <w:tc>
+          <w:tcPr>
+            <w:tcBorders>
+              <w:bottom w:val="single" w:sz="16" w:space="0" w:color="666666"/>
+            </w:tcBorders>
+            <w:shd w:val="clear" w:color="auto" w:fill="EFEFEF"/>
+            <w:tcMar>
+              <w:top w:w="0" w:type="dxa"/>
+              <w:bottom w:w="0" w:type="dxa"/>
+              <w:left w:w="0" w:type="dxa"/>
+              <w:right w:w="0" w:type="dxa"/>
+            </w:tcMar>
+            <w:vAlign w:val="center"/>
+          </w:tcPr>
+          <w:p>
+            <w:pPr>
+              <w:jc w:val="right"/>
+              <w:spacing w:after="120" w:before="120" w:line="240"/>
+              <w:ind w:firstLine="0" w:left="100" w:right="100"/>
+            </w:pPr>
+            <w:r xmlns:w="http://schemas.openxmlformats.org/wordprocessingml/2006/main" xmlns:wp="http://schemas.openxmlformats.org/drawingml/2006/wordprocessingDrawing" xmlns:r="http://schemas.openxmlformats.org/officeDocument/2006/relationships" xmlns:w14="http://schemas.microsoft.com/office/word/2010/wordml">
+              <w:rPr>
+                <w:rFonts w:ascii="Arial" w:hAnsi="Arial" w:eastAsia="Arial" w:cs="Arial"/>
+                <w:sz w:val="18"/>
+                <w:szCs w:val="18"/>
+                <w:color w:val="000000"/>
+              </w:rPr>
+              <w:t xml:space="preserve">35</w:t>
+            </w:r>
+          </w:p>
+        </w:tc>
+        <w:tc>
+          <w:tcPr>
+            <w:tcBorders>
+              <w:bottom w:val="single" w:sz="16" w:space="0" w:color="666666"/>
+            </w:tcBorders>
+            <w:shd w:val="clear" w:color="auto" w:fill="EFEFEF"/>
+            <w:tcMar>
+              <w:top w:w="0" w:type="dxa"/>
+              <w:bottom w:w="0" w:type="dxa"/>
+              <w:left w:w="0" w:type="dxa"/>
+              <w:right w:w="0" w:type="dxa"/>
+            </w:tcMar>
+            <w:vAlign w:val="center"/>
+          </w:tcPr>
+          <w:p>
+            <w:pPr>
+              <w:jc w:val="right"/>
+              <w:spacing w:after="120" w:before="120" w:line="240"/>
+              <w:ind w:firstLine="0" w:left="100" w:right="100"/>
+            </w:pPr>
+            <w:r xmlns:w="http://schemas.openxmlformats.org/wordprocessingml/2006/main" xmlns:wp="http://schemas.openxmlformats.org/drawingml/2006/wordprocessingDrawing" xmlns:r="http://schemas.openxmlformats.org/officeDocument/2006/relationships" xmlns:w14="http://schemas.microsoft.com/office/word/2010/wordml">
+              <w:rPr>
+                <w:rFonts w:ascii="Arial" w:hAnsi="Arial" w:eastAsia="Arial" w:cs="Arial"/>
+                <w:sz w:val="18"/>
+                <w:szCs w:val="18"/>
+                <w:color w:val="000000"/>
+              </w:rPr>
+              <w:t xml:space="preserve">0</w:t>
+            </w:r>
+          </w:p>
+        </w:tc>
+        <w:tc>
+          <w:tcPr>
+            <w:tcBorders>
+              <w:bottom w:val="single" w:sz="16" w:space="0" w:color="666666"/>
+            </w:tcBorders>
+            <w:shd w:val="clear" w:color="auto" w:fill="EFEFEF"/>
+            <w:tcMar>
+              <w:top w:w="0" w:type="dxa"/>
+              <w:bottom w:w="0" w:type="dxa"/>
+              <w:left w:w="0" w:type="dxa"/>
+              <w:right w:w="0" w:type="dxa"/>
+            </w:tcMar>
+            <w:vAlign w:val="center"/>
+          </w:tcPr>
+          <w:p>
+            <w:pPr>
+              <w:jc w:val="right"/>
+              <w:spacing w:after="120" w:before="120" w:line="240"/>
+              <w:ind w:firstLine="0" w:left="100" w:right="100"/>
+            </w:pPr>
+            <w:r xmlns:w="http://schemas.openxmlformats.org/wordprocessingml/2006/main" xmlns:wp="http://schemas.openxmlformats.org/drawingml/2006/wordprocessingDrawing" xmlns:r="http://schemas.openxmlformats.org/officeDocument/2006/relationships" xmlns:w14="http://schemas.microsoft.com/office/word/2010/wordml">
+              <w:rPr>
+                <w:rFonts w:ascii="Arial" w:hAnsi="Arial" w:eastAsia="Arial" w:cs="Arial"/>
+                <w:sz w:val="18"/>
+                <w:szCs w:val="18"/>
+                <w:color w:val="000000"/>
+              </w:rPr>
+              <w:t xml:space="preserve">0.43</w:t>
+            </w:r>
+          </w:p>
+        </w:tc>
+        <w:tc>
+          <w:tcPr>
+            <w:tcBorders>
+              <w:bottom w:val="single" w:sz="16" w:space="0" w:color="666666"/>
+            </w:tcBorders>
+            <w:shd w:val="clear" w:color="auto" w:fill="EFEFEF"/>
+            <w:tcMar>
+              <w:top w:w="0" w:type="dxa"/>
+              <w:bottom w:w="0" w:type="dxa"/>
+              <w:left w:w="0" w:type="dxa"/>
+              <w:right w:w="0" w:type="dxa"/>
+            </w:tcMar>
+            <w:vAlign w:val="center"/>
+          </w:tcPr>
+          <w:p>
+            <w:pPr>
+              <w:jc w:val="right"/>
+              <w:spacing w:after="120" w:before="120" w:line="240"/>
+              <w:ind w:firstLine="0" w:left="100" w:right="100"/>
+            </w:pPr>
+            <w:r xmlns:w="http://schemas.openxmlformats.org/wordprocessingml/2006/main" xmlns:wp="http://schemas.openxmlformats.org/drawingml/2006/wordprocessingDrawing" xmlns:r="http://schemas.openxmlformats.org/officeDocument/2006/relationships" xmlns:w14="http://schemas.microsoft.com/office/word/2010/wordml">
+              <w:rPr>
+                <w:rFonts w:ascii="Arial" w:hAnsi="Arial" w:eastAsia="Arial" w:cs="Arial"/>
+                <w:sz w:val="18"/>
+                <w:szCs w:val="18"/>
+                <w:color w:val="000000"/>
+              </w:rPr>
+              <w:t xml:space="preserve">-0.08</w:t>
+            </w:r>
+          </w:p>
+        </w:tc>
+      </w:tr>
+    </w:tbl>
+    <w:p>
+      <w:pPr>
+        <w:pStyle w:val="Heading1"/>
+      </w:pPr>
+      <w:bookmarkStart w:id="22" w:name="epidemic-dynamic"/>
+      <w:r>
+        <w:t xml:space="preserve">2	Epidemic Dynamic</w:t>
+      </w:r>
+      <w:bookmarkEnd w:id="22"/>
+    </w:p>
+    <w:p>
+      <w:pPr>
+        <w:pStyle w:val="FirstParagraph"/>
+      </w:pPr>
+      <w:r>
+        <w:t xml:space="preserve">At vero eos et accusam et justo duo dolores et ea rebum. Stet clita kasd gubergren, no sea takimata sanctus est Lorem ipsum dolor sit amet. Lorem ipsum dolor sit amet, consetetur sadipscing elitr, sed diam nonumy eirmod tempor invidunt ut labore et dolore magna aliquyam erat, sed diam voluptua. At vero eos et accusam et justo duo dolores et ea rebum. Stet clita kasd gubergren, no sea takimata sanctus est Lorem ipsum dolor sit amet. Lorem ipsum dolor sit amet, consetetur sadipscing elitr, At accusam aliquyam diam diam dolore dolores duo eirmod eos erat</w:t>
+      </w:r>
+      <w:r>
+        <w:t xml:space="preserve"> </w:t>
+      </w:r>
+      <w:r>
+        <w:t xml:space="preserve">(Munshi</w:t>
+      </w:r>
+      <w:r>
+        <w:t xml:space="preserve"> </w:t>
+      </w:r>
+      <w:hyperlink w:anchor="ref-munshi2003networks">
+        <w:r>
+          <w:rPr>
+            <w:rStyle w:val="Hyperlink"/>
+          </w:rPr>
+          <w:t xml:space="preserve">2003</w:t>
+        </w:r>
+      </w:hyperlink>
+      <w:r>
+        <w:t xml:space="preserve">)</w:t>
+      </w:r>
+      <w:r>
+        <w:t xml:space="preserve">, et nonumy sed tempor et et invidunt justo labore Stet clita ea et gubergren, kasd magna no rebum. sanctus sea sed takimata ut vero voluptua. est Lorem ipsum dolor sit amet. Lorem ipsum dolor sit amet, consetetur.</w:t>
+      </w:r>
+    </w:p>
+    <w:p>
+      <w:pPr>
+        <w:pStyle w:val="Heading2"/>
+      </w:pPr>
+      <w:bookmarkStart w:id="23" w:name="time-series-data"/>
+      <w:r>
+        <w:t xml:space="preserve">2.1	Time series data</w:t>
+      </w:r>
+      <w:bookmarkEnd w:id="23"/>
+    </w:p>
+    <w:p>
+      <w:pPr>
+        <w:pStyle w:val="FirstParagraph"/>
+      </w:pPr>
+      <w:r>
+        <w:t xml:space="preserve">Lorem ipsum dolor sit amet, consetetur sadipscing elitr, sed diam nonumy eirmod tempor invidunt ut labore et dolore magna aliquyam erat, sed diam voluptua. At vero eos et accusam et justo duo dolores et ea rebum. Stet clita kasd gubergren, no sea takimata sanctus est Lorem ipsum dolor sit amet. Lorem ipsum dolor sit amet, consetetur sadipscing elitr, sed diam nonumy eirmod tempor invidunt ut labore et dolore:</w:t>
+      </w:r>
+    </w:p>
+    <w:p>
+      <w:pPr>
+        <w:pStyle w:val="CaptionedFigure"/>
+      </w:pPr>
+      <w:r>
         <w:drawing>
           <wp:inline>
             <wp:extent cx="5753100" cy="4931228"/>
             <wp:effectExtent b="0" l="0" r="0" t="0"/>
-            <wp:docPr descr="" title="" id="1" name="Picture"/>
+            <wp:docPr descr="Figure 2.1: Time series data" title="" id="1" name="Picture"/>
             <a:graphic>
               <a:graphicData uri="http://schemas.openxmlformats.org/drawingml/2006/picture">
                 <pic:pic>
                   <pic:nvPicPr>
-                    <pic:cNvPr descr="Situation-Report_files/figure-docx/source_code-1.png" id="0" name="Picture"/>
+                    <pic:cNvPr descr="Situation-Report_files/figure-docx/TimeSeriesData-1.png" id="0" name="Picture"/>
                     <pic:cNvPicPr>
                       <a:picLocks noChangeArrowheads="1" noChangeAspect="1"/>
                     </pic:cNvPicPr>
                   </pic:nvPicPr>
                   <pic:blipFill>
-                    <a:blip r:embed="rId20"/>
+                    <a:blip r:embed="rId24"/>
                     <a:stretch>
                       <a:fillRect/>
                     </a:stretch>
@@ -117,646 +830,28 @@
     </w:p>
     <w:p>
       <w:pPr>
-        <w:pStyle w:val="Heading1"/>
+        <w:pStyle w:val="ImageCaption"/>
       </w:pPr>
-      <w:bookmarkStart w:id="21" w:name="introduction"/>
-      <w:r>
-        <w:t xml:space="preserve">1	Introduction</w:t>
-      </w:r>
-      <w:bookmarkEnd w:id="21"/>
+      <w:r>
+        <w:t xml:space="preserve">Figure 2.1: Time series data</w:t>
+      </w:r>
+    </w:p>
+    <w:p>
+      <w:pPr>
+        <w:pStyle w:val="Heading2"/>
+      </w:pPr>
+      <w:bookmarkStart w:id="25" w:name="death-incidences-by-age-groups"/>
+      <w:r>
+        <w:t xml:space="preserve">2.2	Death incidences by age groups</w:t>
+      </w:r>
+      <w:bookmarkEnd w:id="25"/>
     </w:p>
     <w:p>
       <w:pPr>
         <w:pStyle w:val="FirstParagraph"/>
       </w:pPr>
       <w:r>
-        <w:t xml:space="preserve">Lorem ipsum dolor sit amet, consetetur sadipscing elitr, sed diam nonumy eirmod tempor invidunt ut labore et dolore magna aliquyam erat, sed diam voluptua. At vero eos et accusam et justo duo dolores et ea rebum. Stet clita kasd gubergren, no sea takimata sanctus est Lorem ipsum dolor sit amet. Lorem ipsum dolor sit amet, consetetur sadipscing elitr, sed diam nonumy eirmod tempor invidunt ut labore et dolore magna aliquyam erat, sed diam voluptua 10000. At vero eos et accusam et justo duo dolores et ea rebum. Stet clita kasd gubergren, no sea takimata sanctus est Lorem ipsum dolor sit amet. Lorem ipsum dolor sit amet, consetetur sadipscing elitr, sed diam nonumy eirmod tempor invidunt ut labore et dolore magna aliquyam erat, sed diam voluptua. At vero eos et accusam et justo duo dolores et ea rebum. Stet clita kasd gubergren, no sea takimata sanctus est Lorem ipsum dolor sit amet.</w:t>
-      </w:r>
-      <w:r>
-        <w:t xml:space="preserve"> </w:t>
-      </w:r>
-      <w:r>
-        <w:t xml:space="preserve">Duis autem vel eum iriure dolor in hendrerit in vulputate velit esse molestie consequat, vel illum dolore eu feugiat nulla facilisis at vero eros et accumsan 0.43 et iusto odio dignissim qui blandit praesent luptatum zzril delenit augue duis dolore te feugait nulla facilisi. Lorem ipsum dolor sit amet, consectetuer adipiscing elit, sed diam nonummy -0.08 nibh euismod tincidunt ut laoreet dolore magna aliquam erat volutpat. Figure</w:t>
-      </w:r>
-      <w:r>
-        <w:t xml:space="preserve"> </w:t>
-      </w:r>
-      <w:r>
-        <w:t xml:space="preserve">1.1</w:t>
-      </w:r>
-    </w:p>
-    <w:p>
-      <w:pPr>
-        <w:pStyle w:val="Heading2"/>
-      </w:pPr>
-      <w:bookmarkStart w:id="22" w:name="overview"/>
-      <w:r>
-        <w:t xml:space="preserve">1.1	Overview</w:t>
-      </w:r>
-      <w:bookmarkEnd w:id="22"/>
-    </w:p>
-    <w:p>
-      <w:pPr>
-        <w:pStyle w:val="FirstParagraph"/>
-      </w:pPr>
-      <w:r>
-        <w:t xml:space="preserve">Ut wisi enim ad minim veniam, quis nostrud exerci tation ullamcorper suscipit lobortis nisl ut aliquip ex ea commodo consequat 0. Duis autem vel eum iriure dolor in hendrerit in vulputate velit esse molestie consequat, vel illum dolore eu feugiat nulla facilisis at vero eros et accumsan et iusto odio dignissim qui blandit praesent luptatum zzril delenit augue duis dolore te feugait nulla facilisi:</w:t>
-      </w:r>
-    </w:p>
-    <w:p>
-      <w:pPr>
-        <w:pStyle w:val="Compact"/>
-        <w:pStyle w:val="TableCaption"/>
-      </w:pPr>
-      <w:r>
-        <w:t xml:space="preserve">Table 1.1:</w:t>
-      </w:r>
-      <w:r>
-        <w:t xml:space="preserve"> </w:t>
-      </w:r>
-      <w:bookmarkStart w:id="2b421517-e889-47a4-9d72-b3739726eb59" w:name="tab:OverviewTable"/>
-      <w:r>
-        <w:t xml:space="preserve">Overview Table</w:t>
-      </w:r>
-      <w:bookmarkEnd w:id="2b421517-e889-47a4-9d72-b3739726eb59"/>
-    </w:p>
-    <w:tbl xmlns:w="http://schemas.openxmlformats.org/wordprocessingml/2006/main" xmlns:r="http://schemas.openxmlformats.org/officeDocument/2006/relationships" xmlns:w14="http://schemas.microsoft.com/office/word/2010/wordml" xmlns:wp="http://schemas.openxmlformats.org/drawingml/2006/wordprocessingDrawing" xmlns:a="http://schemas.openxmlformats.org/drawingml/2006/main" xmlns:pic="http://schemas.openxmlformats.org/drawingml/2006/picture">
-      <w:tblPr>
-        NA"/&gt;
-        <w:tblLayout w:type="fixed"/>
-        <w:jc w:val="center"/>
-        <w:tblLook w:firstRow="1" w:lastRow="0" w:firstColumn="0" w:lastColumn="0" w:noHBand="0" w:noVBand="1"/>
-      </w:tblPr>
-      <w:tblGrid>
-        <w:gridCol w:w="1080"/>
-        <w:gridCol w:w="1080"/>
-        <w:gridCol w:w="1080"/>
-        <w:gridCol w:w="1080"/>
-        <w:gridCol w:w="1080"/>
-        <w:gridCol w:w="1080"/>
-        <w:gridCol w:w="1080"/>
-        <w:gridCol w:w="1080"/>
-      </w:tblGrid>
-      <w:tr>
-        <w:trPr>
-          <w:cantSplit/>
-          <w:trHeight w:val="360" w:hRule="auto"/>
-          <w:tblHeader/>
-        </w:trPr>
-        <w:tc>
-          <w:tcPr>
-            <w:tcBorders>
-              <w:bottom w:val="single" w:sz="16" w:space="0" w:color="666666"/>
-              <w:top w:val="single" w:sz="16" w:space="0" w:color="666666"/>
-            </w:tcBorders>
-            <w:shd w:val="clear" w:color="auto" w:fill="EFEFEF"/>
-            <w:tcMar>
-              <w:top w:w="0" w:type="dxa"/>
-              <w:bottom w:w="0" w:type="dxa"/>
-              <w:left w:w="0" w:type="dxa"/>
-              <w:right w:w="0" w:type="dxa"/>
-            </w:tcMar>
-            <w:vAlign w:val="center"/>
-          </w:tcPr>
-          <w:p>
-            <w:pPr>
-              <w:jc w:val="right"/>
-              <w:spacing w:after="120" w:before="120" w:line="240"/>
-              <w:ind w:firstLine="0" w:left="100" w:right="100"/>
-            </w:pPr>
-            <w:r xmlns:w="http://schemas.openxmlformats.org/wordprocessingml/2006/main" xmlns:wp="http://schemas.openxmlformats.org/drawingml/2006/wordprocessingDrawing" xmlns:r="http://schemas.openxmlformats.org/officeDocument/2006/relationships" xmlns:w14="http://schemas.microsoft.com/office/word/2010/wordml">
-              <w:rPr>
-                <w:rFonts w:ascii="Arial" w:hAnsi="Arial" w:eastAsia="Arial" w:cs="Arial"/>
-                <w:b/>
-                <w:sz w:val="18"/>
-                <w:szCs w:val="18"/>
-                <w:color w:val="000000"/>
-              </w:rPr>
-              <w:t xml:space="preserve">Total cases</w:t>
-            </w:r>
-          </w:p>
-        </w:tc>
-        <w:tc>
-          <w:tcPr>
-            <w:tcBorders>
-              <w:bottom w:val="single" w:sz="16" w:space="0" w:color="666666"/>
-              <w:top w:val="single" w:sz="16" w:space="0" w:color="666666"/>
-            </w:tcBorders>
-            <w:shd w:val="clear" w:color="auto" w:fill="EFEFEF"/>
-            <w:tcMar>
-              <w:top w:w="0" w:type="dxa"/>
-              <w:bottom w:w="0" w:type="dxa"/>
-              <w:left w:w="0" w:type="dxa"/>
-              <w:right w:w="0" w:type="dxa"/>
-            </w:tcMar>
-            <w:vAlign w:val="center"/>
-          </w:tcPr>
-          <w:p>
-            <w:pPr>
-              <w:jc w:val="right"/>
-              <w:spacing w:after="120" w:before="120" w:line="240"/>
-              <w:ind w:firstLine="0" w:left="100" w:right="100"/>
-            </w:pPr>
-            <w:r xmlns:w="http://schemas.openxmlformats.org/wordprocessingml/2006/main" xmlns:wp="http://schemas.openxmlformats.org/drawingml/2006/wordprocessingDrawing" xmlns:r="http://schemas.openxmlformats.org/officeDocument/2006/relationships" xmlns:w14="http://schemas.microsoft.com/office/word/2010/wordml">
-              <w:rPr>
-                <w:rFonts w:ascii="Arial" w:hAnsi="Arial" w:eastAsia="Arial" w:cs="Arial"/>
-                <w:b/>
-                <w:sz w:val="18"/>
-                <w:szCs w:val="18"/>
-                <w:color w:val="000000"/>
-              </w:rPr>
-              <w:t xml:space="preserve">New cases</w:t>
-            </w:r>
-          </w:p>
-        </w:tc>
-        <w:tc>
-          <w:tcPr>
-            <w:tcBorders>
-              <w:bottom w:val="single" w:sz="16" w:space="0" w:color="666666"/>
-              <w:top w:val="single" w:sz="16" w:space="0" w:color="666666"/>
-            </w:tcBorders>
-            <w:shd w:val="clear" w:color="auto" w:fill="EFEFEF"/>
-            <w:tcMar>
-              <w:top w:w="0" w:type="dxa"/>
-              <w:bottom w:w="0" w:type="dxa"/>
-              <w:left w:w="0" w:type="dxa"/>
-              <w:right w:w="0" w:type="dxa"/>
-            </w:tcMar>
-            <w:vAlign w:val="center"/>
-          </w:tcPr>
-          <w:p>
-            <w:pPr>
-              <w:jc w:val="right"/>
-              <w:spacing w:after="120" w:before="120" w:line="240"/>
-              <w:ind w:firstLine="0" w:left="100" w:right="100"/>
-            </w:pPr>
-            <w:r xmlns:w="http://schemas.openxmlformats.org/wordprocessingml/2006/main" xmlns:wp="http://schemas.openxmlformats.org/drawingml/2006/wordprocessingDrawing" xmlns:r="http://schemas.openxmlformats.org/officeDocument/2006/relationships" xmlns:w14="http://schemas.microsoft.com/office/word/2010/wordml">
-              <w:rPr>
-                <w:rFonts w:ascii="Arial" w:hAnsi="Arial" w:eastAsia="Arial" w:cs="Arial"/>
-                <w:b/>
-                <w:sz w:val="18"/>
-                <w:szCs w:val="18"/>
-                <w:color w:val="000000"/>
-              </w:rPr>
-              <w:t xml:space="preserve">Total hospitalizations</w:t>
-            </w:r>
-          </w:p>
-        </w:tc>
-        <w:tc>
-          <w:tcPr>
-            <w:tcBorders>
-              <w:bottom w:val="single" w:sz="16" w:space="0" w:color="666666"/>
-              <w:top w:val="single" w:sz="16" w:space="0" w:color="666666"/>
-            </w:tcBorders>
-            <w:shd w:val="clear" w:color="auto" w:fill="EFEFEF"/>
-            <w:tcMar>
-              <w:top w:w="0" w:type="dxa"/>
-              <w:bottom w:w="0" w:type="dxa"/>
-              <w:left w:w="0" w:type="dxa"/>
-              <w:right w:w="0" w:type="dxa"/>
-            </w:tcMar>
-            <w:vAlign w:val="center"/>
-          </w:tcPr>
-          <w:p>
-            <w:pPr>
-              <w:jc w:val="right"/>
-              <w:spacing w:after="120" w:before="120" w:line="240"/>
-              <w:ind w:firstLine="0" w:left="100" w:right="100"/>
-            </w:pPr>
-            <w:r xmlns:w="http://schemas.openxmlformats.org/wordprocessingml/2006/main" xmlns:wp="http://schemas.openxmlformats.org/drawingml/2006/wordprocessingDrawing" xmlns:r="http://schemas.openxmlformats.org/officeDocument/2006/relationships" xmlns:w14="http://schemas.microsoft.com/office/word/2010/wordml">
-              <w:rPr>
-                <w:rFonts w:ascii="Arial" w:hAnsi="Arial" w:eastAsia="Arial" w:cs="Arial"/>
-                <w:b/>
-                <w:sz w:val="18"/>
-                <w:szCs w:val="18"/>
-                <w:color w:val="000000"/>
-              </w:rPr>
-              <w:t xml:space="preserve">New hospitalizations</w:t>
-            </w:r>
-          </w:p>
-        </w:tc>
-        <w:tc>
-          <w:tcPr>
-            <w:tcBorders>
-              <w:bottom w:val="single" w:sz="16" w:space="0" w:color="666666"/>
-              <w:top w:val="single" w:sz="16" w:space="0" w:color="666666"/>
-            </w:tcBorders>
-            <w:shd w:val="clear" w:color="auto" w:fill="EFEFEF"/>
-            <w:tcMar>
-              <w:top w:w="0" w:type="dxa"/>
-              <w:bottom w:w="0" w:type="dxa"/>
-              <w:left w:w="0" w:type="dxa"/>
-              <w:right w:w="0" w:type="dxa"/>
-            </w:tcMar>
-            <w:vAlign w:val="center"/>
-          </w:tcPr>
-          <w:p>
-            <w:pPr>
-              <w:jc w:val="right"/>
-              <w:spacing w:after="120" w:before="120" w:line="240"/>
-              <w:ind w:firstLine="0" w:left="100" w:right="100"/>
-            </w:pPr>
-            <w:r xmlns:w="http://schemas.openxmlformats.org/wordprocessingml/2006/main" xmlns:wp="http://schemas.openxmlformats.org/drawingml/2006/wordprocessingDrawing" xmlns:r="http://schemas.openxmlformats.org/officeDocument/2006/relationships" xmlns:w14="http://schemas.microsoft.com/office/word/2010/wordml">
-              <w:rPr>
-                <w:rFonts w:ascii="Arial" w:hAnsi="Arial" w:eastAsia="Arial" w:cs="Arial"/>
-                <w:b/>
-                <w:sz w:val="18"/>
-                <w:szCs w:val="18"/>
-                <w:color w:val="000000"/>
-              </w:rPr>
-              <w:t xml:space="preserve">Total deaths</w:t>
-            </w:r>
-          </w:p>
-        </w:tc>
-        <w:tc>
-          <w:tcPr>
-            <w:tcBorders>
-              <w:bottom w:val="single" w:sz="16" w:space="0" w:color="666666"/>
-              <w:top w:val="single" w:sz="16" w:space="0" w:color="666666"/>
-            </w:tcBorders>
-            <w:shd w:val="clear" w:color="auto" w:fill="EFEFEF"/>
-            <w:tcMar>
-              <w:top w:w="0" w:type="dxa"/>
-              <w:bottom w:w="0" w:type="dxa"/>
-              <w:left w:w="0" w:type="dxa"/>
-              <w:right w:w="0" w:type="dxa"/>
-            </w:tcMar>
-            <w:vAlign w:val="center"/>
-          </w:tcPr>
-          <w:p>
-            <w:pPr>
-              <w:jc w:val="right"/>
-              <w:spacing w:after="120" w:before="120" w:line="240"/>
-              <w:ind w:firstLine="0" w:left="100" w:right="100"/>
-            </w:pPr>
-            <w:r xmlns:w="http://schemas.openxmlformats.org/wordprocessingml/2006/main" xmlns:wp="http://schemas.openxmlformats.org/drawingml/2006/wordprocessingDrawing" xmlns:r="http://schemas.openxmlformats.org/officeDocument/2006/relationships" xmlns:w14="http://schemas.microsoft.com/office/word/2010/wordml">
-              <w:rPr>
-                <w:rFonts w:ascii="Arial" w:hAnsi="Arial" w:eastAsia="Arial" w:cs="Arial"/>
-                <w:b/>
-                <w:sz w:val="18"/>
-                <w:szCs w:val="18"/>
-                <w:color w:val="000000"/>
-              </w:rPr>
-              <w:t xml:space="preserve">New deaths</w:t>
-            </w:r>
-          </w:p>
-        </w:tc>
-        <w:tc>
-          <w:tcPr>
-            <w:tcBorders>
-              <w:bottom w:val="single" w:sz="16" w:space="0" w:color="666666"/>
-              <w:top w:val="single" w:sz="16" w:space="0" w:color="666666"/>
-            </w:tcBorders>
-            <w:shd w:val="clear" w:color="auto" w:fill="EFEFEF"/>
-            <w:tcMar>
-              <w:top w:w="0" w:type="dxa"/>
-              <w:bottom w:w="0" w:type="dxa"/>
-              <w:left w:w="0" w:type="dxa"/>
-              <w:right w:w="0" w:type="dxa"/>
-            </w:tcMar>
-            <w:vAlign w:val="center"/>
-          </w:tcPr>
-          <w:p>
-            <w:pPr>
-              <w:jc w:val="right"/>
-              <w:spacing w:after="120" w:before="120" w:line="240"/>
-              <w:ind w:firstLine="0" w:left="100" w:right="100"/>
-            </w:pPr>
-            <w:r xmlns:w="http://schemas.openxmlformats.org/wordprocessingml/2006/main" xmlns:wp="http://schemas.openxmlformats.org/drawingml/2006/wordprocessingDrawing" xmlns:r="http://schemas.openxmlformats.org/officeDocument/2006/relationships" xmlns:w14="http://schemas.microsoft.com/office/word/2010/wordml">
-              <w:rPr>
-                <w:rFonts w:ascii="Arial" w:hAnsi="Arial" w:eastAsia="Arial" w:cs="Arial"/>
-                <w:b/>
-                <w:sz w:val="18"/>
-                <w:szCs w:val="18"/>
-                <w:color w:val="000000"/>
-              </w:rPr>
-              <w:t xml:space="preserve">7 Day Incidence</w:t>
-            </w:r>
-          </w:p>
-        </w:tc>
-        <w:tc>
-          <w:tcPr>
-            <w:tcBorders>
-              <w:bottom w:val="single" w:sz="16" w:space="0" w:color="666666"/>
-              <w:top w:val="single" w:sz="16" w:space="0" w:color="666666"/>
-            </w:tcBorders>
-            <w:shd w:val="clear" w:color="auto" w:fill="EFEFEF"/>
-            <w:tcMar>
-              <w:top w:w="0" w:type="dxa"/>
-              <w:bottom w:w="0" w:type="dxa"/>
-              <w:left w:w="0" w:type="dxa"/>
-              <w:right w:w="0" w:type="dxa"/>
-            </w:tcMar>
-            <w:vAlign w:val="center"/>
-          </w:tcPr>
-          <w:p>
-            <w:pPr>
-              <w:jc w:val="right"/>
-              <w:spacing w:after="120" w:before="120" w:line="240"/>
-              <w:ind w:firstLine="0" w:left="100" w:right="100"/>
-            </w:pPr>
-            <w:r xmlns:w="http://schemas.openxmlformats.org/wordprocessingml/2006/main" xmlns:wp="http://schemas.openxmlformats.org/drawingml/2006/wordprocessingDrawing" xmlns:r="http://schemas.openxmlformats.org/officeDocument/2006/relationships" xmlns:w14="http://schemas.microsoft.com/office/word/2010/wordml">
-              <w:rPr>
-                <w:rFonts w:ascii="Arial" w:hAnsi="Arial" w:eastAsia="Arial" w:cs="Arial"/>
-                <w:b/>
-                <w:sz w:val="18"/>
-                <w:szCs w:val="18"/>
-                <w:color w:val="000000"/>
-              </w:rPr>
-              <w:t xml:space="preserve">Change in 7 day incidence since yesterday</w:t>
-            </w:r>
-          </w:p>
-        </w:tc>
-      </w:tr>
-      <w:tr>
-        <w:trPr>
-          <w:cantSplit/>
-          <w:trHeight w:val="360" w:hRule="auto"/>
-        </w:trPr>
-        <w:tc>
-          <w:tcPr>
-            <w:tcBorders>
-              <w:bottom w:val="single" w:sz="16" w:space="0" w:color="666666"/>
-            </w:tcBorders>
-            <w:shd w:val="clear" w:color="auto" w:fill="EFEFEF"/>
-            <w:tcMar>
-              <w:top w:w="0" w:type="dxa"/>
-              <w:bottom w:w="0" w:type="dxa"/>
-              <w:left w:w="0" w:type="dxa"/>
-              <w:right w:w="0" w:type="dxa"/>
-            </w:tcMar>
-            <w:vAlign w:val="center"/>
-          </w:tcPr>
-          <w:p>
-            <w:pPr>
-              <w:jc w:val="right"/>
-              <w:spacing w:after="120" w:before="120" w:line="240"/>
-              <w:ind w:firstLine="0" w:left="100" w:right="100"/>
-            </w:pPr>
-            <w:r xmlns:w="http://schemas.openxmlformats.org/wordprocessingml/2006/main" xmlns:wp="http://schemas.openxmlformats.org/drawingml/2006/wordprocessingDrawing" xmlns:r="http://schemas.openxmlformats.org/officeDocument/2006/relationships" xmlns:w14="http://schemas.microsoft.com/office/word/2010/wordml">
-              <w:rPr>
-                <w:rFonts w:ascii="Arial" w:hAnsi="Arial" w:eastAsia="Arial" w:cs="Arial"/>
-                <w:sz w:val="18"/>
-                <w:szCs w:val="18"/>
-                <w:color w:val="000000"/>
-              </w:rPr>
-              <w:t xml:space="preserve">10 000</w:t>
-            </w:r>
-          </w:p>
-        </w:tc>
-        <w:tc>
-          <w:tcPr>
-            <w:tcBorders>
-              <w:bottom w:val="single" w:sz="16" w:space="0" w:color="666666"/>
-            </w:tcBorders>
-            <w:shd w:val="clear" w:color="auto" w:fill="EFEFEF"/>
-            <w:tcMar>
-              <w:top w:w="0" w:type="dxa"/>
-              <w:bottom w:w="0" w:type="dxa"/>
-              <w:left w:w="0" w:type="dxa"/>
-              <w:right w:w="0" w:type="dxa"/>
-            </w:tcMar>
-            <w:vAlign w:val="center"/>
-          </w:tcPr>
-          <w:p>
-            <w:pPr>
-              <w:jc w:val="right"/>
-              <w:spacing w:after="120" w:before="120" w:line="240"/>
-              <w:ind w:firstLine="0" w:left="100" w:right="100"/>
-            </w:pPr>
-            <w:r xmlns:w="http://schemas.openxmlformats.org/wordprocessingml/2006/main" xmlns:wp="http://schemas.openxmlformats.org/drawingml/2006/wordprocessingDrawing" xmlns:r="http://schemas.openxmlformats.org/officeDocument/2006/relationships" xmlns:w14="http://schemas.microsoft.com/office/word/2010/wordml">
-              <w:rPr>
-                <w:rFonts w:ascii="Arial" w:hAnsi="Arial" w:eastAsia="Arial" w:cs="Arial"/>
-                <w:sz w:val="18"/>
-                <w:szCs w:val="18"/>
-                <w:color w:val="000000"/>
-              </w:rPr>
-              <w:t xml:space="preserve">31</w:t>
-            </w:r>
-          </w:p>
-        </w:tc>
-        <w:tc>
-          <w:tcPr>
-            <w:tcBorders>
-              <w:bottom w:val="single" w:sz="16" w:space="0" w:color="666666"/>
-            </w:tcBorders>
-            <w:shd w:val="clear" w:color="auto" w:fill="EFEFEF"/>
-            <w:tcMar>
-              <w:top w:w="0" w:type="dxa"/>
-              <w:bottom w:w="0" w:type="dxa"/>
-              <w:left w:w="0" w:type="dxa"/>
-              <w:right w:w="0" w:type="dxa"/>
-            </w:tcMar>
-            <w:vAlign w:val="center"/>
-          </w:tcPr>
-          <w:p>
-            <w:pPr>
-              <w:jc w:val="right"/>
-              <w:spacing w:after="120" w:before="120" w:line="240"/>
-              <w:ind w:firstLine="0" w:left="100" w:right="100"/>
-            </w:pPr>
-            <w:r xmlns:w="http://schemas.openxmlformats.org/wordprocessingml/2006/main" xmlns:wp="http://schemas.openxmlformats.org/drawingml/2006/wordprocessingDrawing" xmlns:r="http://schemas.openxmlformats.org/officeDocument/2006/relationships" xmlns:w14="http://schemas.microsoft.com/office/word/2010/wordml">
-              <w:rPr>
-                <w:rFonts w:ascii="Arial" w:hAnsi="Arial" w:eastAsia="Arial" w:cs="Arial"/>
-                <w:sz w:val="18"/>
-                <w:szCs w:val="18"/>
-                <w:color w:val="000000"/>
-              </w:rPr>
-              <w:t xml:space="preserve">753</w:t>
-            </w:r>
-          </w:p>
-        </w:tc>
-        <w:tc>
-          <w:tcPr>
-            <w:tcBorders>
-              <w:bottom w:val="single" w:sz="16" w:space="0" w:color="666666"/>
-            </w:tcBorders>
-            <w:shd w:val="clear" w:color="auto" w:fill="EFEFEF"/>
-            <w:tcMar>
-              <w:top w:w="0" w:type="dxa"/>
-              <w:bottom w:w="0" w:type="dxa"/>
-              <w:left w:w="0" w:type="dxa"/>
-              <w:right w:w="0" w:type="dxa"/>
-            </w:tcMar>
-            <w:vAlign w:val="center"/>
-          </w:tcPr>
-          <w:p>
-            <w:pPr>
-              <w:jc w:val="right"/>
-              <w:spacing w:after="120" w:before="120" w:line="240"/>
-              <w:ind w:firstLine="0" w:left="100" w:right="100"/>
-            </w:pPr>
-            <w:r xmlns:w="http://schemas.openxmlformats.org/wordprocessingml/2006/main" xmlns:wp="http://schemas.openxmlformats.org/drawingml/2006/wordprocessingDrawing" xmlns:r="http://schemas.openxmlformats.org/officeDocument/2006/relationships" xmlns:w14="http://schemas.microsoft.com/office/word/2010/wordml">
-              <w:rPr>
-                <w:rFonts w:ascii="Arial" w:hAnsi="Arial" w:eastAsia="Arial" w:cs="Arial"/>
-                <w:sz w:val="18"/>
-                <w:szCs w:val="18"/>
-                <w:color w:val="000000"/>
-              </w:rPr>
-              <w:t xml:space="preserve">2</w:t>
-            </w:r>
-          </w:p>
-        </w:tc>
-        <w:tc>
-          <w:tcPr>
-            <w:tcBorders>
-              <w:bottom w:val="single" w:sz="16" w:space="0" w:color="666666"/>
-            </w:tcBorders>
-            <w:shd w:val="clear" w:color="auto" w:fill="EFEFEF"/>
-            <w:tcMar>
-              <w:top w:w="0" w:type="dxa"/>
-              <w:bottom w:w="0" w:type="dxa"/>
-              <w:left w:w="0" w:type="dxa"/>
-              <w:right w:w="0" w:type="dxa"/>
-            </w:tcMar>
-            <w:vAlign w:val="center"/>
-          </w:tcPr>
-          <w:p>
-            <w:pPr>
-              <w:jc w:val="right"/>
-              <w:spacing w:after="120" w:before="120" w:line="240"/>
-              <w:ind w:firstLine="0" w:left="100" w:right="100"/>
-            </w:pPr>
-            <w:r xmlns:w="http://schemas.openxmlformats.org/wordprocessingml/2006/main" xmlns:wp="http://schemas.openxmlformats.org/drawingml/2006/wordprocessingDrawing" xmlns:r="http://schemas.openxmlformats.org/officeDocument/2006/relationships" xmlns:w14="http://schemas.microsoft.com/office/word/2010/wordml">
-              <w:rPr>
-                <w:rFonts w:ascii="Arial" w:hAnsi="Arial" w:eastAsia="Arial" w:cs="Arial"/>
-                <w:sz w:val="18"/>
-                <w:szCs w:val="18"/>
-                <w:color w:val="000000"/>
-              </w:rPr>
-              <w:t xml:space="preserve">35</w:t>
-            </w:r>
-          </w:p>
-        </w:tc>
-        <w:tc>
-          <w:tcPr>
-            <w:tcBorders>
-              <w:bottom w:val="single" w:sz="16" w:space="0" w:color="666666"/>
-            </w:tcBorders>
-            <w:shd w:val="clear" w:color="auto" w:fill="EFEFEF"/>
-            <w:tcMar>
-              <w:top w:w="0" w:type="dxa"/>
-              <w:bottom w:w="0" w:type="dxa"/>
-              <w:left w:w="0" w:type="dxa"/>
-              <w:right w:w="0" w:type="dxa"/>
-            </w:tcMar>
-            <w:vAlign w:val="center"/>
-          </w:tcPr>
-          <w:p>
-            <w:pPr>
-              <w:jc w:val="right"/>
-              <w:spacing w:after="120" w:before="120" w:line="240"/>
-              <w:ind w:firstLine="0" w:left="100" w:right="100"/>
-            </w:pPr>
-            <w:r xmlns:w="http://schemas.openxmlformats.org/wordprocessingml/2006/main" xmlns:wp="http://schemas.openxmlformats.org/drawingml/2006/wordprocessingDrawing" xmlns:r="http://schemas.openxmlformats.org/officeDocument/2006/relationships" xmlns:w14="http://schemas.microsoft.com/office/word/2010/wordml">
-              <w:rPr>
-                <w:rFonts w:ascii="Arial" w:hAnsi="Arial" w:eastAsia="Arial" w:cs="Arial"/>
-                <w:sz w:val="18"/>
-                <w:szCs w:val="18"/>
-                <w:color w:val="000000"/>
-              </w:rPr>
-              <w:t xml:space="preserve">0</w:t>
-            </w:r>
-          </w:p>
-        </w:tc>
-        <w:tc>
-          <w:tcPr>
-            <w:tcBorders>
-              <w:bottom w:val="single" w:sz="16" w:space="0" w:color="666666"/>
-            </w:tcBorders>
-            <w:shd w:val="clear" w:color="auto" w:fill="EFEFEF"/>
-            <w:tcMar>
-              <w:top w:w="0" w:type="dxa"/>
-              <w:bottom w:w="0" w:type="dxa"/>
-              <w:left w:w="0" w:type="dxa"/>
-              <w:right w:w="0" w:type="dxa"/>
-            </w:tcMar>
-            <w:vAlign w:val="center"/>
-          </w:tcPr>
-          <w:p>
-            <w:pPr>
-              <w:jc w:val="right"/>
-              <w:spacing w:after="120" w:before="120" w:line="240"/>
-              <w:ind w:firstLine="0" w:left="100" w:right="100"/>
-            </w:pPr>
-            <w:r xmlns:w="http://schemas.openxmlformats.org/wordprocessingml/2006/main" xmlns:wp="http://schemas.openxmlformats.org/drawingml/2006/wordprocessingDrawing" xmlns:r="http://schemas.openxmlformats.org/officeDocument/2006/relationships" xmlns:w14="http://schemas.microsoft.com/office/word/2010/wordml">
-              <w:rPr>
-                <w:rFonts w:ascii="Arial" w:hAnsi="Arial" w:eastAsia="Arial" w:cs="Arial"/>
-                <w:sz w:val="18"/>
-                <w:szCs w:val="18"/>
-                <w:color w:val="000000"/>
-              </w:rPr>
-              <w:t xml:space="preserve">0.43</w:t>
-            </w:r>
-          </w:p>
-        </w:tc>
-        <w:tc>
-          <w:tcPr>
-            <w:tcBorders>
-              <w:bottom w:val="single" w:sz="16" w:space="0" w:color="666666"/>
-            </w:tcBorders>
-            <w:shd w:val="clear" w:color="auto" w:fill="EFEFEF"/>
-            <w:tcMar>
-              <w:top w:w="0" w:type="dxa"/>
-              <w:bottom w:w="0" w:type="dxa"/>
-              <w:left w:w="0" w:type="dxa"/>
-              <w:right w:w="0" w:type="dxa"/>
-            </w:tcMar>
-            <w:vAlign w:val="center"/>
-          </w:tcPr>
-          <w:p>
-            <w:pPr>
-              <w:jc w:val="right"/>
-              <w:spacing w:after="120" w:before="120" w:line="240"/>
-              <w:ind w:firstLine="0" w:left="100" w:right="100"/>
-            </w:pPr>
-            <w:r xmlns:w="http://schemas.openxmlformats.org/wordprocessingml/2006/main" xmlns:wp="http://schemas.openxmlformats.org/drawingml/2006/wordprocessingDrawing" xmlns:r="http://schemas.openxmlformats.org/officeDocument/2006/relationships" xmlns:w14="http://schemas.microsoft.com/office/word/2010/wordml">
-              <w:rPr>
-                <w:rFonts w:ascii="Arial" w:hAnsi="Arial" w:eastAsia="Arial" w:cs="Arial"/>
-                <w:sz w:val="18"/>
-                <w:szCs w:val="18"/>
-                <w:color w:val="000000"/>
-              </w:rPr>
-              <w:t xml:space="preserve">-0.08</w:t>
-            </w:r>
-          </w:p>
-        </w:tc>
-      </w:tr>
-    </w:tbl>
-    <w:p>
-      <w:pPr>
-        <w:pStyle w:val="Heading1"/>
-      </w:pPr>
-      <w:bookmarkStart w:id="23" w:name="epidemic-dynamic"/>
-      <w:r>
-        <w:t xml:space="preserve">2	Epidemic Dynamic</w:t>
-      </w:r>
-      <w:bookmarkEnd w:id="23"/>
-    </w:p>
-    <w:p>
-      <w:pPr>
-        <w:pStyle w:val="FirstParagraph"/>
-      </w:pPr>
-      <w:r>
-        <w:t xml:space="preserve">At vero eos et accusam et justo duo dolores et ea rebum. Stet clita kasd gubergren, no sea takimata sanctus est Lorem ipsum dolor sit amet. Lorem ipsum dolor sit amet, consetetur sadipscing elitr, sed diam nonumy eirmod tempor invidunt ut labore et dolore magna aliquyam erat, sed diam voluptua. At vero eos et accusam et justo duo dolores et ea rebum. Stet clita kasd gubergren, no sea takimata sanctus est Lorem ipsum dolor sit amet. Lorem ipsum dolor sit amet, consetetur sadipscing elitr, At accusam aliquyam diam diam dolore dolores duo eirmod eos erat, et nonumy sed tempor et et invidunt justo labore Stet clita ea et gubergren, kasd magna no rebum. sanctus sea sed takimata ut vero voluptua. est Lorem ipsum dolor sit amet. Lorem ipsum dolor sit amet, consetetur.</w:t>
-      </w:r>
-    </w:p>
-    <w:p>
-      <w:pPr>
-        <w:pStyle w:val="Heading2"/>
-      </w:pPr>
-      <w:bookmarkStart w:id="24" w:name="time-series-data"/>
-      <w:r>
-        <w:t xml:space="preserve">2.1	Time series data</w:t>
-      </w:r>
-      <w:bookmarkEnd w:id="24"/>
-    </w:p>
-    <w:p>
-      <w:pPr>
-        <w:pStyle w:val="FirstParagraph"/>
-      </w:pPr>
-      <w:r>
-        <w:t xml:space="preserve">Lorem ipsum dolor sit amet, consetetur sadipscing elitr, sed diam nonumy eirmod tempor invidunt ut labore et dolore magna aliquyam erat, sed diam voluptua. At vero eos et accusam et justo duo dolores et ea rebum. Stet clita kasd gubergren, no sea takimata sanctus est Lorem ipsum dolor sit amet. Lorem ipsum dolor sit amet, consetetur sadipscing elitr, sed diam nonumy eirmod tempor invidunt ut labore et dolore:</w:t>
+        <w:t xml:space="preserve">Lorem ipsum dolor sit amet, consetetur sadipscing elitr, sed diam nonumy eirmod tempor invidunt ut labore et dolore magna aliquyam erat, sed diam voluptua. At vero eos et accusam et justo duo dolores et ea rebum. Stet clita kasd gubergren, no sea takimata sanctus est Lorem ipsum dolor sit amet. Lorem ipsum dolor sit amet, consetetur sadipscing elitr, sed diam nonumy eirmod tempor invidunt ut labore et dolore magna aliquyam erat, sed diam voluptua. At vero:</w:t>
       </w:r>
     </w:p>
     <w:p>
@@ -768,18 +863,18 @@
           <wp:inline>
             <wp:extent cx="5753100" cy="4931228"/>
             <wp:effectExtent b="0" l="0" r="0" t="0"/>
-            <wp:docPr descr="Figure 2.1: Time series data" title="" id="1" name="Picture"/>
+            <wp:docPr descr="Figure 2.2: Death Incidences Distribution" title="" id="1" name="Picture"/>
             <a:graphic>
               <a:graphicData uri="http://schemas.openxmlformats.org/drawingml/2006/picture">
                 <pic:pic>
                   <pic:nvPicPr>
-                    <pic:cNvPr descr="Situation-Report_files/figure-docx/TimeSeriesData-1.png" id="0" name="Picture"/>
+                    <pic:cNvPr descr="Situation-Report_files/figure-docx/DeathIncidencesDistribution-1.png" id="0" name="Picture"/>
                     <pic:cNvPicPr>
                       <a:picLocks noChangeArrowheads="1" noChangeAspect="1"/>
                     </pic:cNvPicPr>
                   </pic:nvPicPr>
                   <pic:blipFill>
-                    <a:blip r:embed="rId25"/>
+                    <a:blip r:embed="rId26"/>
                     <a:stretch>
                       <a:fillRect/>
                     </a:stretch>
@@ -811,89 +906,34 @@
         <w:pStyle w:val="ImageCaption"/>
       </w:pPr>
       <w:r>
-        <w:t xml:space="preserve">Figure 2.1: Time series data</w:t>
+        <w:t xml:space="preserve">Figure 2.2: Death Incidences Distribution</w:t>
+      </w:r>
+    </w:p>
+    <w:p>
+      <w:pPr>
+        <w:pStyle w:val="Heading1"/>
+      </w:pPr>
+      <w:bookmarkStart w:id="27" w:name="regional-situation"/>
+      <w:r>
+        <w:t xml:space="preserve">3	Regional Situation</w:t>
+      </w:r>
+      <w:bookmarkEnd w:id="27"/>
+    </w:p>
+    <w:p>
+      <w:pPr>
+        <w:pStyle w:val="FirstParagraph"/>
+      </w:pPr>
+      <w:r>
+        <w:t xml:space="preserve">Lorem ipsum dolor sit amet, consetetur sadipscing elitr, sed diam nonumy eirmod tempor invidunt ut labore et dolore magna aliquyam erat, sed diam voluptua. At vero eos et accusam et justo duo dolores et ea rebum. Stet clita kasd gubergren, no sea takimata sanctus est Lorem ipsum dolor sit amet. Lorem ipsum dolor sit labore et dolore magna aliquyam erat, sed diam voluptua. At vero eos et accusam et justo duo dolores et ea rebum.</w:t>
       </w:r>
     </w:p>
     <w:p>
       <w:pPr>
         <w:pStyle w:val="Heading2"/>
       </w:pPr>
-      <w:bookmarkStart w:id="26" w:name="death-incidences-by-age-groups"/>
-      <w:r>
-        <w:t xml:space="preserve">2.2	Death incidences by age groups</w:t>
-      </w:r>
-      <w:bookmarkEnd w:id="26"/>
-    </w:p>
-    <w:p>
-      <w:pPr>
-        <w:pStyle w:val="FirstParagraph"/>
-      </w:pPr>
-      <w:r>
-        <w:t xml:space="preserve">Lorem ipsum dolor sit amet, consetetur sadipscing elitr, sed diam nonumy eirmod tempor invidunt ut labore et dolore magna aliquyam erat, sed diam voluptua. At vero eos et accusam et justo duo dolores et ea rebum. Stet clita kasd gubergren, no sea takimata sanctus est Lorem ipsum dolor sit amet. Lorem ipsum dolor sit amet, consetetur sadipscing elitr, sed diam nonumy eirmod tempor invidunt ut labore et dolore magna aliquyam erat, sed diam voluptua. At vero:</w:t>
-      </w:r>
-    </w:p>
-    <w:p>
-      <w:pPr>
-        <w:pStyle w:val="CaptionedFigure"/>
-      </w:pPr>
-      <w:r>
-        <w:drawing>
-          <wp:inline>
-            <wp:extent cx="5753100" cy="4931228"/>
-            <wp:effectExtent b="0" l="0" r="0" t="0"/>
-            <wp:docPr descr="Figure 2.2: Death Incidences Distribution" title="" id="1" name="Picture"/>
-            <a:graphic>
-              <a:graphicData uri="http://schemas.openxmlformats.org/drawingml/2006/picture">
-                <pic:pic>
-                  <pic:nvPicPr>
-                    <pic:cNvPr descr="Situation-Report_files/figure-docx/DeathIncidencesDistribution-1.png" id="0" name="Picture"/>
-                    <pic:cNvPicPr>
-                      <a:picLocks noChangeArrowheads="1" noChangeAspect="1"/>
-                    </pic:cNvPicPr>
-                  </pic:nvPicPr>
-                  <pic:blipFill>
-                    <a:blip r:embed="rId27"/>
-                    <a:stretch>
-                      <a:fillRect/>
-                    </a:stretch>
-                  </pic:blipFill>
-                  <pic:spPr bwMode="auto">
-                    <a:xfrm>
-                      <a:off x="0" y="0"/>
-                      <a:ext cx="5753100" cy="4931228"/>
-                    </a:xfrm>
-                    <a:prstGeom prst="rect">
-                      <a:avLst/>
-                    </a:prstGeom>
-                    <a:noFill/>
-                    <a:ln w="9525">
-                      <a:noFill/>
-                      <a:headEnd/>
-                      <a:tailEnd/>
-                    </a:ln>
-                  </pic:spPr>
-                </pic:pic>
-              </a:graphicData>
-            </a:graphic>
-          </wp:inline>
-        </w:drawing>
-      </w:r>
-    </w:p>
-    <w:p>
-      <w:pPr>
-        <w:pStyle w:val="ImageCaption"/>
-      </w:pPr>
-      <w:r>
-        <w:t xml:space="preserve">Figure 2.2: Death Incidences Distribution</w:t>
-      </w:r>
-    </w:p>
-    <w:p>
-      <w:pPr>
-        <w:pStyle w:val="Heading1"/>
-      </w:pPr>
-      <w:bookmarkStart w:id="28" w:name="regional-situation"/>
-      <w:r>
-        <w:t xml:space="preserve">3	Regional Situation</w:t>
+      <w:bookmarkStart w:id="28" w:name="state-level-table"/>
+      <w:r>
+        <w:t xml:space="preserve">3.1	State level table</w:t>
       </w:r>
       <w:bookmarkEnd w:id="28"/>
     </w:p>
@@ -902,25 +942,19 @@
         <w:pStyle w:val="FirstParagraph"/>
       </w:pPr>
       <w:r>
-        <w:t xml:space="preserve">Lorem ipsum dolor sit amet, consetetur sadipscing elitr, sed diam nonumy eirmod tempor invidunt ut labore et dolore magna aliquyam erat, sed diam voluptua. At vero eos et accusam et justo duo dolores et ea rebum. Stet clita kasd gubergren, no sea takimata sanctus est Lorem ipsum dolor sit amet. Lorem ipsum dolor sit labore et dolore magna aliquyam erat, sed diam voluptua. At vero eos et accusam et justo duo dolores et ea rebum.</w:t>
-      </w:r>
-    </w:p>
-    <w:p>
-      <w:pPr>
-        <w:pStyle w:val="Heading2"/>
-      </w:pPr>
-      <w:bookmarkStart w:id="29" w:name="state-level-table"/>
-      <w:r>
-        <w:t xml:space="preserve">3.1	State level table</w:t>
-      </w:r>
-      <w:bookmarkEnd w:id="29"/>
-    </w:p>
-    <w:p>
-      <w:pPr>
-        <w:pStyle w:val="FirstParagraph"/>
-      </w:pPr>
-      <w:r>
-        <w:t xml:space="preserve">Lorem ipsum dolor sit amet, consetetur sadipscing elitr, sed diam nonumy eirmod tempor invidunt. Lorem ipsum dolor sit amet, consetetur sadipscing elitr, sed diam nonumy eirmod tempor invidunt ut labore et dolore magna aliquyam erat, sed diam voluptua. At vero eos et accusam et justo duo dolores et ea rebum. Stet clita kasd:</w:t>
+        <w:t xml:space="preserve">Lorem ipsum dolor sit amet, consetetur sadipscing elitr, sed diam nonumy eirmod tempor invidunt. Lorem ipsum dolor sit amet, consetetur sadipscing elitr, sed diam nonumy eirmod tempor invidunt ut labore et dolore magna aliquyam erat, Table</w:t>
+      </w:r>
+      <w:r>
+        <w:t xml:space="preserve"> </w:t>
+      </w:r>
+      <w:r>
+        <w:t xml:space="preserve">3.1</w:t>
+      </w:r>
+      <w:r>
+        <w:t xml:space="preserve"> </w:t>
+      </w:r>
+      <w:r>
+        <w:t xml:space="preserve">sed diam voluptua. At vero eos et accusam et justo duo dolores et ea rebum. Stet clita kasd:</w:t>
       </w:r>
     </w:p>
     <w:p>
@@ -934,11 +968,11 @@
       <w:r>
         <w:t xml:space="preserve"> </w:t>
       </w:r>
-      <w:bookmarkStart w:id="ef0f43ef-308a-4b25-887e-d05c764acad9" w:name="tab:StateLevelTable"/>
+      <w:bookmarkStart w:id="d337a30a-99d9-4745-8edd-b0a64761ce34" w:name="tab:StateLevelTable"/>
       <w:r>
         <w:t xml:space="preserve">State Level Table</w:t>
       </w:r>
-      <w:bookmarkEnd w:id="ef0f43ef-308a-4b25-887e-d05c764acad9"/>
+      <w:bookmarkEnd w:id="d337a30a-99d9-4745-8edd-b0a64761ce34"/>
     </w:p>
     <w:tbl xmlns:w="http://schemas.openxmlformats.org/wordprocessingml/2006/main" xmlns:r="http://schemas.openxmlformats.org/officeDocument/2006/relationships" xmlns:w14="http://schemas.microsoft.com/office/word/2010/wordml" xmlns:wp="http://schemas.openxmlformats.org/drawingml/2006/wordprocessingDrawing" xmlns:a="http://schemas.openxmlformats.org/drawingml/2006/main" xmlns:pic="http://schemas.openxmlformats.org/drawingml/2006/picture">
       <w:tblPr>
@@ -5962,11 +5996,11 @@
       <w:pPr>
         <w:pStyle w:val="Heading2"/>
       </w:pPr>
-      <w:bookmarkStart w:id="30" w:name="county-level-map"/>
+      <w:bookmarkStart w:id="29" w:name="county-level-map"/>
       <w:r>
         <w:t xml:space="preserve">3.2	County level map</w:t>
       </w:r>
-      <w:bookmarkEnd w:id="30"/>
+      <w:bookmarkEnd w:id="29"/>
     </w:p>
     <w:p>
       <w:pPr>
@@ -5996,7 +6030,7 @@
                     </pic:cNvPicPr>
                   </pic:nvPicPr>
                   <pic:blipFill>
-                    <a:blip r:embed="rId31"/>
+                    <a:blip r:embed="rId30"/>
                     <a:stretch>
                       <a:fillRect/>
                     </a:stretch>
@@ -6035,11 +6069,11 @@
       <w:pPr>
         <w:pStyle w:val="Heading1"/>
       </w:pPr>
-      <w:bookmarkStart w:id="32" w:name="remarks"/>
+      <w:bookmarkStart w:id="31" w:name="remarks"/>
       <w:r>
         <w:t xml:space="preserve">4	Remarks</w:t>
       </w:r>
-      <w:bookmarkEnd w:id="32"/>
+      <w:bookmarkEnd w:id="31"/>
     </w:p>
     <w:p>
       <w:pPr>
@@ -6063,118 +6097,16 @@
     </w:p>
     <w:p>
       <w:pPr>
-        <w:pStyle w:val="BodyText"/>
-      </w:pPr>
-      <w:r>
-        <w:t xml:space="preserve">As illustrated in Figure</w:t>
-      </w:r>
-      <w:r>
-        <w:t xml:space="preserve"> </w:t>
-      </w:r>
-      <w:r>
-        <w:t xml:space="preserve">2.1</w:t>
-      </w:r>
-      <w:r>
-        <w:t xml:space="preserve"> </w:t>
-      </w:r>
-      <w:r>
-        <w:t xml:space="preserve">there was a spike in</w:t>
-      </w:r>
-      <w:r>
-        <w:t xml:space="preserve"> </w:t>
-      </w:r>
-      <w:r>
-        <w:t xml:space="preserve">all three time series in the third quarter of 2020.</w:t>
-      </w:r>
-    </w:p>
-    <w:p>
-      <w:pPr>
-        <w:pStyle w:val="BodyText"/>
-      </w:pPr>
-      <w:r>
-        <w:t xml:space="preserve">Table</w:t>
-      </w:r>
-      <w:r>
-        <w:t xml:space="preserve"> </w:t>
-      </w:r>
-      <w:r>
-        <w:t xml:space="preserve">3.1</w:t>
-      </w:r>
-      <w:r>
-        <w:t xml:space="preserve"> </w:t>
-      </w:r>
-      <w:r>
-        <w:t xml:space="preserve">and Table</w:t>
-      </w:r>
-      <w:r>
-        <w:t xml:space="preserve"> </w:t>
-      </w:r>
-      <w:r>
-        <w:t xml:space="preserve">1.1</w:t>
-      </w:r>
-      <w:r>
-        <w:t xml:space="preserve"> </w:t>
-      </w:r>
-      <w:r>
-        <w:t xml:space="preserve">show summary statistics.</w:t>
-      </w:r>
-    </w:p>
-    <w:p>
-      <w:pPr>
-        <w:pStyle w:val="BodyText"/>
-      </w:pPr>
-      <w:r>
-        <w:t xml:space="preserve">(Lang, Nöhrbaß, and Stahl</w:t>
-      </w:r>
-      <w:r>
-        <w:t xml:space="preserve"> </w:t>
-      </w:r>
-      <w:hyperlink w:anchor="ref-lang1997income">
-        <w:r>
-          <w:rPr>
-            <w:rStyle w:val="Hyperlink"/>
-          </w:rPr>
-          <w:t xml:space="preserve">1997</w:t>
-        </w:r>
-      </w:hyperlink>
-      <w:r>
-        <w:t xml:space="preserve">)</w:t>
-      </w:r>
-    </w:p>
-    <w:p>
-      <w:pPr>
-        <w:pStyle w:val="BodyText"/>
-      </w:pPr>
-      <w:r>
-        <w:t xml:space="preserve">(Wickham et al.</w:t>
-      </w:r>
-      <w:r>
-        <w:t xml:space="preserve"> </w:t>
-      </w:r>
-      <w:hyperlink w:anchor="ref-dplyrref">
-        <w:r>
-          <w:rPr>
-            <w:rStyle w:val="Hyperlink"/>
-          </w:rPr>
-          <w:t xml:space="preserve">2021</w:t>
-        </w:r>
-      </w:hyperlink>
-      <w:r>
-        <w:t xml:space="preserve">)</w:t>
-      </w:r>
-    </w:p>
-    <w:p>
-      <w:pPr>
         <w:pStyle w:val="Heading1"/>
       </w:pPr>
-      <w:bookmarkStart w:id="33" w:name="references"/>
+      <w:bookmarkStart w:id="32" w:name="references"/>
       <w:r>
         <w:t xml:space="preserve">5	References</w:t>
       </w:r>
-      <w:bookmarkEnd w:id="33"/>
+      <w:bookmarkEnd w:id="32"/>
     </w:p>
     <w:bookmarkStart w:id="37" w:name="refs"/>
-    <w:bookmarkStart w:id="34" w:name="ref-lang1997income"/>
+    <w:bookmarkStart w:id="33" w:name="ref-lang1997income"/>
     <w:p>
       <w:pPr>
         <w:pStyle w:val="Bibliography"/>
@@ -6196,6 +6128,31 @@
       </w:r>
       <w:r>
         <w:t xml:space="preserve">66 (2): 327–47.</w:t>
+      </w:r>
+    </w:p>
+    <w:bookmarkEnd w:id="33"/>
+    <w:bookmarkStart w:id="34" w:name="ref-munshi2003networks"/>
+    <w:p>
+      <w:pPr>
+        <w:pStyle w:val="Bibliography"/>
+      </w:pPr>
+      <w:r>
+        <w:t xml:space="preserve">Munshi, Kaivan. 2003. “Networks in the Modern Economy: Mexican Migrants in the Us Labor Market.”</w:t>
+      </w:r>
+      <w:r>
+        <w:t xml:space="preserve"> </w:t>
+      </w:r>
+      <w:r>
+        <w:rPr>
+          <w:i/>
+        </w:rPr>
+        <w:t xml:space="preserve">The Quarterly Journal of Economics</w:t>
+      </w:r>
+      <w:r>
+        <w:t xml:space="preserve"> </w:t>
+      </w:r>
+      <w:r>
+        <w:t xml:space="preserve">118 (2): 549–99.</w:t>
       </w:r>
     </w:p>
     <w:bookmarkEnd w:id="34"/>

</xml_diff>

<commit_message>
function for table key generation implemented
</commit_message>
<xml_diff>
--- a/Situation-Report.docx
+++ b/Situation-Report.docx
@@ -53,13 +53,13 @@
         <w:pStyle w:val="Date"/>
       </w:pPr>
       <w:r>
-        <w:t xml:space="preserve">27</w:t>
+        <w:t xml:space="preserve">02</w:t>
       </w:r>
       <w:r>
         <w:t xml:space="preserve"> </w:t>
       </w:r>
       <w:r>
-        <w:t xml:space="preserve">August,</w:t>
+        <w:t xml:space="preserve">September,</w:t>
       </w:r>
       <w:r>
         <w:t xml:space="preserve"> </w:t>
@@ -173,11 +173,11 @@
       <w:r>
         <w:t xml:space="preserve"> </w:t>
       </w:r>
-      <w:bookmarkStart w:id="bc5bbcb0-af88-4bb6-a840-3c219a77c7b0" w:name="tab:OverviewTable"/>
+      <w:bookmarkStart w:id="bbd18b8c-3619-4142-95bf-8a3dfe2e1508" w:name="tab:OverviewTable"/>
       <w:r>
         <w:t xml:space="preserve">Overview Table</w:t>
       </w:r>
-      <w:bookmarkEnd w:id="bc5bbcb0-af88-4bb6-a840-3c219a77c7b0"/>
+      <w:bookmarkEnd w:id="bbd18b8c-3619-4142-95bf-8a3dfe2e1508"/>
     </w:p>
     <w:tbl xmlns:w="http://schemas.openxmlformats.org/wordprocessingml/2006/main" xmlns:r="http://schemas.openxmlformats.org/officeDocument/2006/relationships" xmlns:w14="http://schemas.microsoft.com/office/word/2010/wordml" xmlns:wp="http://schemas.openxmlformats.org/drawingml/2006/wordprocessingDrawing" xmlns:a="http://schemas.openxmlformats.org/drawingml/2006/main" xmlns:pic="http://schemas.openxmlformats.org/drawingml/2006/picture">
       <w:tblPr>
@@ -968,11 +968,11 @@
       <w:r>
         <w:t xml:space="preserve"> </w:t>
       </w:r>
-      <w:bookmarkStart w:id="d337a30a-99d9-4745-8edd-b0a64761ce34" w:name="tab:StateLevelTable"/>
+      <w:bookmarkStart w:id="20189845-bc07-4efd-9f96-49b5c80db702" w:name="tab:StateLevelTable"/>
       <w:r>
         <w:t xml:space="preserve">State Level Table</w:t>
       </w:r>
-      <w:bookmarkEnd w:id="d337a30a-99d9-4745-8edd-b0a64761ce34"/>
+      <w:bookmarkEnd w:id="20189845-bc07-4efd-9f96-49b5c80db702"/>
     </w:p>
     <w:tbl xmlns:w="http://schemas.openxmlformats.org/wordprocessingml/2006/main" xmlns:r="http://schemas.openxmlformats.org/officeDocument/2006/relationships" xmlns:w14="http://schemas.microsoft.com/office/word/2010/wordml" xmlns:wp="http://schemas.openxmlformats.org/drawingml/2006/wordprocessingDrawing" xmlns:a="http://schemas.openxmlformats.org/drawingml/2006/main" xmlns:pic="http://schemas.openxmlformats.org/drawingml/2006/picture">
       <w:tblPr>
@@ -6080,19 +6080,45 @@
         <w:pStyle w:val="FirstParagraph"/>
       </w:pPr>
       <w:r>
-        <w:t xml:space="preserve">Lorem ipsum dolor sit amet, consetetur sadipscing elitr, sed diam nonumy eirmod tempor invidunt ut labore et dolore magna aliquyam erat, sed diam voluptua. At vero eos et accusam et justo duo dolores et ea rebum. Stet clita kasd gubergren, no sea takimata sanctus est Lorem ipsum dolor sit amet. Lorem ipsum dolor sit amet, consetetur sadipscing elitr, sed diam nonumy eirmod tempor invidunt ut labore et dolore magna aliquyam erat, sed diam voluptua. At vero eos et accusam et justo duo dolores et ea rebum. Stet clita kasd gubergren, no sea takimata sanctus est Lorem ipsum dolor sit amet. Lorem ipsum dolor sit amet, consetetur sadipscing elitr, sed diam nonumy eirmod tempor invidunt ut labore et dolore magna aliquyam erat, sed diam voluptua. At vero eos et accusam et justo duo dolores et ea rebum. Stet clita kasd gubergren, no sea takimata sanctus est Lorem ipsum dolor sit amet.</w:t>
+        <w:t xml:space="preserve">Lorem ipsum dolor sit amet, consetetur sadipscing elitr, sed diam nonumy eirmod tempor invidunt ut labore et dolore magna aliquyam erat, sed diam voluptua. At vero eos et accusam et justo duo dolores et ea rebum. Stet clita kasd 948 gubergren, no sea takimata sanctus est Lorem ipsum dolor sit amet. Lorem ipsum dolor sit amet, consetetur sadipscing elitr, sed diam nonumy eirmod tempor invidunt ut labore et dolore magna aliquyam erat, sed diam voluptua. At vero eos et accusam et justo duo dolores et ea rebum. Stet clita kasd gubergren, no sea takimata sanctus est Lorem ipsum dolor sit amet. Lorem ipsum dolor sit amet, consetetur sadipscing elitr, sed diam nonumy eirmod tempor invidunt ut labore et dolore magna aliquyam erat, sed diam voluptua. At vero eos et accusam et justo duo dolores et ea rebum. Stet clita kasd gubergren, no sea takimata sanctus est Lorem ipsum dolor sit amet.</w:t>
       </w:r>
       <w:r>
         <w:br/>
       </w:r>
       <w:r>
-        <w:t xml:space="preserve">Duis autem vel eum iriure dolor in hendrerit in vulputate velit esse molestie consequat, vel illum dolore eu feugiat nulla facilisis at vero eros et accumsan et iusto odio dignissim qui blandit praesent luptatum zzril delenit augue duis dolore te feugait nulla facilisi. Lorem ipsum dolor sit amet, consectetuer adipiscing elit, sed diam nonummy nibh euismod tincidunt ut laoreet dolore magna aliquam erat volutpat.</w:t>
+        <w:t xml:space="preserve">Duis autem vel eum iriure dolor in hendrerit in vulputate velit esse molestie consequat, vel illum dolore eu feugiat nulla facilisis at vero eros et accumsan et iusto odio dignissim qui blandit praesent luptatum zzril delenit augue duis dolore</w:t>
+      </w:r>
+      <w:r>
+        <w:t xml:space="preserve"> </w:t>
+      </w:r>
+      <w:r>
+        <w:t xml:space="preserve">(Holly, Pesaran, and Yamagata</w:t>
+      </w:r>
+      <w:r>
+        <w:t xml:space="preserve"> </w:t>
+      </w:r>
+      <w:hyperlink w:anchor="ref-holly2010spatio">
+        <w:r>
+          <w:rPr>
+            <w:rStyle w:val="Hyperlink"/>
+          </w:rPr>
+          <w:t xml:space="preserve">2010</w:t>
+        </w:r>
+      </w:hyperlink>
+      <w:r>
+        <w:t xml:space="preserve">)</w:t>
+      </w:r>
+      <w:r>
+        <w:t xml:space="preserve"> </w:t>
+      </w:r>
+      <w:r>
+        <w:t xml:space="preserve">te feugait nulla facilisi. Lorem ipsum dolor sit amet, consectetuer adipiscing elit, sed diam nonummy nibh euismod tincidunt ut laoreet dolore magna aliquam erat volutpat.</w:t>
       </w:r>
       <w:r>
         <w:br/>
       </w:r>
       <w:r>
-        <w:t xml:space="preserve">Nam liber tempor cum soluta nobis eleifend option congue nihil imperdiet doming id quod mazim placerat facer possim assum. Lorem ipsum dolor sit amet, consectetuer adipiscing elit, sed diam nonummy nibh euismod tincidunt ut laoreet dolore magna aliquam erat volutpat.</w:t>
+        <w:t xml:space="preserve">Nam liber tempor cum soluta nobis eleifend option congue nihil imperdiet doming id quod mazim placerat facer possim assum 0.27. Lorem ipsum dolor sit amet, consectetuer adipiscing elit, sed diam nonummy nibh euismod tincidunt ut laoreet dolore magna aliquam erat volutpat.</w:t>
       </w:r>
     </w:p>
     <w:p>
@@ -6105,13 +6131,38 @@
       </w:r>
       <w:bookmarkEnd w:id="32"/>
     </w:p>
-    <w:bookmarkStart w:id="37" w:name="refs"/>
-    <w:bookmarkStart w:id="33" w:name="ref-lang1997income"/>
+    <w:bookmarkStart w:id="38" w:name="refs"/>
+    <w:bookmarkStart w:id="33" w:name="ref-holly2010spatio"/>
     <w:p>
       <w:pPr>
         <w:pStyle w:val="Bibliography"/>
       </w:pPr>
       <w:r>
+        <w:t xml:space="preserve">Holly, Sean, M Hashem Pesaran, and Takashi Yamagata. 2010. “A Spatio-Temporal Model of House Prices in the Usa.”</w:t>
+      </w:r>
+      <w:r>
+        <w:t xml:space="preserve"> </w:t>
+      </w:r>
+      <w:r>
+        <w:rPr>
+          <w:i/>
+        </w:rPr>
+        <w:t xml:space="preserve">Journal of Econometrics</w:t>
+      </w:r>
+      <w:r>
+        <w:t xml:space="preserve"> </w:t>
+      </w:r>
+      <w:r>
+        <w:t xml:space="preserve">158 (1): 160–73.</w:t>
+      </w:r>
+    </w:p>
+    <w:bookmarkEnd w:id="33"/>
+    <w:bookmarkStart w:id="34" w:name="ref-lang1997income"/>
+    <w:p>
+      <w:pPr>
+        <w:pStyle w:val="Bibliography"/>
+      </w:pPr>
+      <w:r>
         <w:t xml:space="preserve">Lang, Oliver, Karl-Heinz Nöhrbaß, and Konrad Stahl. 1997. “On Income Tax Avoidance: The Case of Germany.”</w:t>
       </w:r>
       <w:r>
@@ -6130,8 +6181,8 @@
         <w:t xml:space="preserve">66 (2): 327–47.</w:t>
       </w:r>
     </w:p>
-    <w:bookmarkEnd w:id="33"/>
-    <w:bookmarkStart w:id="34" w:name="ref-munshi2003networks"/>
+    <w:bookmarkEnd w:id="34"/>
+    <w:bookmarkStart w:id="35" w:name="ref-munshi2003networks"/>
     <w:p>
       <w:pPr>
         <w:pStyle w:val="Bibliography"/>
@@ -6155,8 +6206,8 @@
         <w:t xml:space="preserve">118 (2): 549–99.</w:t>
       </w:r>
     </w:p>
-    <w:bookmarkEnd w:id="34"/>
-    <w:bookmarkStart w:id="36" w:name="ref-dplyrref"/>
+    <w:bookmarkEnd w:id="35"/>
+    <w:bookmarkStart w:id="37" w:name="ref-dplyrref"/>
     <w:p>
       <w:pPr>
         <w:pStyle w:val="Bibliography"/>
@@ -6179,7 +6230,7 @@
       <w:r>
         <w:t xml:space="preserve"> </w:t>
       </w:r>
-      <w:hyperlink r:id="rId35">
+      <w:hyperlink r:id="rId36">
         <w:r>
           <w:rPr>
             <w:rStyle w:val="Hyperlink"/>
@@ -6191,8 +6242,8 @@
         <w:t xml:space="preserve">.</w:t>
       </w:r>
     </w:p>
-    <w:bookmarkEnd w:id="36"/>
     <w:bookmarkEnd w:id="37"/>
+    <w:bookmarkEnd w:id="38"/>
     <w:sectPr>
       <w:pgSz w:w="11906" w:h="16838" w:code="9"/>
       <w:pgMar w:top="1417" w:right="1417" w:bottom="1134" w:left="1417" w:header="720" w:footer="720" w:gutter="0"/>

</xml_diff>

<commit_message>
new table keys function
</commit_message>
<xml_diff>
--- a/Situation-Report.docx
+++ b/Situation-Report.docx
@@ -53,7 +53,7 @@
         <w:pStyle w:val="Date"/>
       </w:pPr>
       <w:r>
-        <w:t xml:space="preserve">02</w:t>
+        <w:t xml:space="preserve">03</w:t>
       </w:r>
       <w:r>
         <w:t xml:space="preserve"> </w:t>
@@ -173,11 +173,11 @@
       <w:r>
         <w:t xml:space="preserve"> </w:t>
       </w:r>
-      <w:bookmarkStart w:id="bbd18b8c-3619-4142-95bf-8a3dfe2e1508" w:name="tab:OverviewTable"/>
+      <w:bookmarkStart w:id="5a1811a8-9369-4d93-a6fa-c9f538ce4c15" w:name="tab:OverviewTable"/>
       <w:r>
         <w:t xml:space="preserve">Overview Table</w:t>
       </w:r>
-      <w:bookmarkEnd w:id="bbd18b8c-3619-4142-95bf-8a3dfe2e1508"/>
+      <w:bookmarkEnd w:id="5a1811a8-9369-4d93-a6fa-c9f538ce4c15"/>
     </w:p>
     <w:tbl xmlns:w="http://schemas.openxmlformats.org/wordprocessingml/2006/main" xmlns:r="http://schemas.openxmlformats.org/officeDocument/2006/relationships" xmlns:w14="http://schemas.microsoft.com/office/word/2010/wordml" xmlns:wp="http://schemas.openxmlformats.org/drawingml/2006/wordprocessingDrawing" xmlns:a="http://schemas.openxmlformats.org/drawingml/2006/main" xmlns:pic="http://schemas.openxmlformats.org/drawingml/2006/picture">
       <w:tblPr>
@@ -968,11 +968,11 @@
       <w:r>
         <w:t xml:space="preserve"> </w:t>
       </w:r>
-      <w:bookmarkStart w:id="20189845-bc07-4efd-9f96-49b5c80db702" w:name="tab:StateLevelTable"/>
+      <w:bookmarkStart w:id="aaf15eca-a87d-49f9-9ed8-ba23468f2696" w:name="tab:StateLevelTable"/>
       <w:r>
         <w:t xml:space="preserve">State Level Table</w:t>
       </w:r>
-      <w:bookmarkEnd w:id="20189845-bc07-4efd-9f96-49b5c80db702"/>
+      <w:bookmarkEnd w:id="aaf15eca-a87d-49f9-9ed8-ba23468f2696"/>
     </w:p>
     <w:tbl xmlns:w="http://schemas.openxmlformats.org/wordprocessingml/2006/main" xmlns:r="http://schemas.openxmlformats.org/officeDocument/2006/relationships" xmlns:w14="http://schemas.microsoft.com/office/word/2010/wordml" xmlns:wp="http://schemas.openxmlformats.org/drawingml/2006/wordprocessingDrawing" xmlns:a="http://schemas.openxmlformats.org/drawingml/2006/main" xmlns:pic="http://schemas.openxmlformats.org/drawingml/2006/picture">
       <w:tblPr>

</xml_diff>

<commit_message>
added some new comments
</commit_message>
<xml_diff>
--- a/Situation-Report.docx
+++ b/Situation-Report.docx
@@ -53,7 +53,7 @@
         <w:pStyle w:val="Date"/>
       </w:pPr>
       <w:r>
-        <w:t xml:space="preserve">03</w:t>
+        <w:t xml:space="preserve">05</w:t>
       </w:r>
       <w:r>
         <w:t xml:space="preserve"> </w:t>
@@ -187,11 +187,11 @@
       <w:r>
         <w:t xml:space="preserve"> </w:t>
       </w:r>
-      <w:bookmarkStart w:id="277dc075-134a-4bf5-b841-e0deefc67a28" w:name="tab:OverviewTable"/>
+      <w:bookmarkStart w:id="0e68db15-22cc-4a05-ad08-342c4688a43d" w:name="tab:OverviewTable"/>
       <w:r>
         <w:t xml:space="preserve">Overview Table</w:t>
       </w:r>
-      <w:bookmarkEnd w:id="277dc075-134a-4bf5-b841-e0deefc67a28"/>
+      <w:bookmarkEnd w:id="0e68db15-22cc-4a05-ad08-342c4688a43d"/>
     </w:p>
     <w:tbl xmlns:w="http://schemas.openxmlformats.org/wordprocessingml/2006/main" xmlns:r="http://schemas.openxmlformats.org/officeDocument/2006/relationships" xmlns:w14="http://schemas.microsoft.com/office/word/2010/wordml" xmlns:wp="http://schemas.openxmlformats.org/drawingml/2006/wordprocessingDrawing" xmlns:a="http://schemas.openxmlformats.org/drawingml/2006/main" xmlns:pic="http://schemas.openxmlformats.org/drawingml/2006/picture">
       <w:tblPr>
@@ -994,11 +994,11 @@
       <w:r>
         <w:t xml:space="preserve"> </w:t>
       </w:r>
-      <w:bookmarkStart w:id="5d05f748-7ea8-4a82-bfe7-109e5d96ef0d" w:name="tab:StateLevelTable"/>
+      <w:bookmarkStart w:id="67beaad4-4842-4a32-872d-7ff320dd196c" w:name="tab:StateLevelTable"/>
       <w:r>
         <w:t xml:space="preserve">State Level Table</w:t>
       </w:r>
-      <w:bookmarkEnd w:id="5d05f748-7ea8-4a82-bfe7-109e5d96ef0d"/>
+      <w:bookmarkEnd w:id="67beaad4-4842-4a32-872d-7ff320dd196c"/>
     </w:p>
     <w:tbl xmlns:w="http://schemas.openxmlformats.org/wordprocessingml/2006/main" xmlns:r="http://schemas.openxmlformats.org/officeDocument/2006/relationships" xmlns:w14="http://schemas.microsoft.com/office/word/2010/wordml" xmlns:wp="http://schemas.openxmlformats.org/drawingml/2006/wordprocessingDrawing" xmlns:a="http://schemas.openxmlformats.org/drawingml/2006/main" xmlns:pic="http://schemas.openxmlformats.org/drawingml/2006/picture">
       <w:tblPr>

</xml_diff>

<commit_message>
added screenshots to README
</commit_message>
<xml_diff>
--- a/Situation-Report.docx
+++ b/Situation-Report.docx
@@ -53,7 +53,7 @@
         <w:pStyle w:val="Date"/>
       </w:pPr>
       <w:r>
-        <w:t xml:space="preserve">05</w:t>
+        <w:t xml:space="preserve">07</w:t>
       </w:r>
       <w:r>
         <w:t xml:space="preserve"> </w:t>
@@ -187,11 +187,11 @@
       <w:r>
         <w:t xml:space="preserve"> </w:t>
       </w:r>
-      <w:bookmarkStart w:id="0e68db15-22cc-4a05-ad08-342c4688a43d" w:name="tab:OverviewTable"/>
+      <w:bookmarkStart w:id="4bc7b49b-85a7-47fc-b023-14c5952b5bc1" w:name="tab:OverviewTable"/>
       <w:r>
         <w:t xml:space="preserve">Overview Table</w:t>
       </w:r>
-      <w:bookmarkEnd w:id="0e68db15-22cc-4a05-ad08-342c4688a43d"/>
+      <w:bookmarkEnd w:id="4bc7b49b-85a7-47fc-b023-14c5952b5bc1"/>
     </w:p>
     <w:tbl xmlns:w="http://schemas.openxmlformats.org/wordprocessingml/2006/main" xmlns:r="http://schemas.openxmlformats.org/officeDocument/2006/relationships" xmlns:w14="http://schemas.microsoft.com/office/word/2010/wordml" xmlns:wp="http://schemas.openxmlformats.org/drawingml/2006/wordprocessingDrawing" xmlns:a="http://schemas.openxmlformats.org/drawingml/2006/main" xmlns:pic="http://schemas.openxmlformats.org/drawingml/2006/picture">
       <w:tblPr>
@@ -994,11 +994,11 @@
       <w:r>
         <w:t xml:space="preserve"> </w:t>
       </w:r>
-      <w:bookmarkStart w:id="67beaad4-4842-4a32-872d-7ff320dd196c" w:name="tab:StateLevelTable"/>
+      <w:bookmarkStart w:id="a504163b-abb4-4e12-80ad-f6f9bafd3753" w:name="tab:StateLevelTable"/>
       <w:r>
         <w:t xml:space="preserve">State Level Table</w:t>
       </w:r>
-      <w:bookmarkEnd w:id="67beaad4-4842-4a32-872d-7ff320dd196c"/>
+      <w:bookmarkEnd w:id="a504163b-abb4-4e12-80ad-f6f9bafd3753"/>
     </w:p>
     <w:tbl xmlns:w="http://schemas.openxmlformats.org/wordprocessingml/2006/main" xmlns:r="http://schemas.openxmlformats.org/officeDocument/2006/relationships" xmlns:w14="http://schemas.microsoft.com/office/word/2010/wordml" xmlns:wp="http://schemas.openxmlformats.org/drawingml/2006/wordprocessingDrawing" xmlns:a="http://schemas.openxmlformats.org/drawingml/2006/main" xmlns:pic="http://schemas.openxmlformats.org/drawingml/2006/picture">
       <w:tblPr>

</xml_diff>

<commit_message>
added comment to test branching
</commit_message>
<xml_diff>
--- a/Situation-Report.docx
+++ b/Situation-Report.docx
@@ -53,13 +53,13 @@
         <w:pStyle w:val="Date"/>
       </w:pPr>
       <w:r>
-        <w:t xml:space="preserve">07</w:t>
+        <w:t xml:space="preserve">15</w:t>
       </w:r>
       <w:r>
         <w:t xml:space="preserve"> </w:t>
       </w:r>
       <w:r>
-        <w:t xml:space="preserve">September,</w:t>
+        <w:t xml:space="preserve">Oktober,</w:t>
       </w:r>
       <w:r>
         <w:t xml:space="preserve"> </w:t>
@@ -187,11 +187,11 @@
       <w:r>
         <w:t xml:space="preserve"> </w:t>
       </w:r>
-      <w:bookmarkStart w:id="4bc7b49b-85a7-47fc-b023-14c5952b5bc1" w:name="tab:OverviewTable"/>
+      <w:bookmarkStart w:id="0712cf49-3775-4e0e-a4fb-5e7f3e6feeab" w:name="tab:OverviewTable"/>
       <w:r>
         <w:t xml:space="preserve">Overview Table</w:t>
       </w:r>
-      <w:bookmarkEnd w:id="4bc7b49b-85a7-47fc-b023-14c5952b5bc1"/>
+      <w:bookmarkEnd w:id="0712cf49-3775-4e0e-a4fb-5e7f3e6feeab"/>
     </w:p>
     <w:tbl xmlns:w="http://schemas.openxmlformats.org/wordprocessingml/2006/main" xmlns:r="http://schemas.openxmlformats.org/officeDocument/2006/relationships" xmlns:w14="http://schemas.microsoft.com/office/word/2010/wordml" xmlns:wp="http://schemas.openxmlformats.org/drawingml/2006/wordprocessingDrawing" xmlns:a="http://schemas.openxmlformats.org/drawingml/2006/main" xmlns:pic="http://schemas.openxmlformats.org/drawingml/2006/picture">
       <w:tblPr>
@@ -994,11 +994,11 @@
       <w:r>
         <w:t xml:space="preserve"> </w:t>
       </w:r>
-      <w:bookmarkStart w:id="a504163b-abb4-4e12-80ad-f6f9bafd3753" w:name="tab:StateLevelTable"/>
+      <w:bookmarkStart w:id="38e01ab0-5b47-4b06-ac50-620e397eaf5f" w:name="tab:StateLevelTable"/>
       <w:r>
         <w:t xml:space="preserve">State Level Table</w:t>
       </w:r>
-      <w:bookmarkEnd w:id="a504163b-abb4-4e12-80ad-f6f9bafd3753"/>
+      <w:bookmarkEnd w:id="38e01ab0-5b47-4b06-ac50-620e397eaf5f"/>
     </w:p>
     <w:tbl xmlns:w="http://schemas.openxmlformats.org/wordprocessingml/2006/main" xmlns:r="http://schemas.openxmlformats.org/officeDocument/2006/relationships" xmlns:w14="http://schemas.microsoft.com/office/word/2010/wordml" xmlns:wp="http://schemas.openxmlformats.org/drawingml/2006/wordprocessingDrawing" xmlns:a="http://schemas.openxmlformats.org/drawingml/2006/main" xmlns:pic="http://schemas.openxmlformats.org/drawingml/2006/picture">
       <w:tblPr>

</xml_diff>